<commit_message>
practiCUM week 4 + netwerktheorie
</commit_message>
<xml_diff>
--- a/project digitaal/smu/week5.docx
+++ b/project digitaal/smu/week5.docx
@@ -498,19 +498,7 @@
         <w:rPr>
           <w:lang w:val="fr-FR"/>
         </w:rPr>
-        <w:t>.PIN</w:t>
-      </w:r>
-      <w:r>
-        <w:rPr>
-          <w:lang w:val="fr-FR"/>
-        </w:rPr>
-        <w:t>2</w:t>
-      </w:r>
-      <w:r>
-        <w:rPr>
-          <w:lang w:val="fr-FR"/>
-        </w:rPr>
-        <w:t>CTRL = PORT</w:t>
+        <w:t>.PIN2CTRL = PORT</w:t>
       </w:r>
       <w:r>
         <w:rPr>
@@ -522,19 +510,7 @@
         <w:rPr>
           <w:lang w:val="fr-FR"/>
         </w:rPr>
-        <w:t>.PIN</w:t>
-      </w:r>
-      <w:r>
-        <w:rPr>
-          <w:lang w:val="fr-FR"/>
-        </w:rPr>
-        <w:t>2</w:t>
-      </w:r>
-      <w:r>
-        <w:rPr>
-          <w:lang w:val="fr-FR"/>
-        </w:rPr>
-        <w:t xml:space="preserve">CTRL | </w:t>
+        <w:t xml:space="preserve">.PIN2CTRL | </w:t>
       </w:r>
       <w:proofErr w:type="spellStart"/>
       <w:r>
@@ -870,9 +846,2544 @@
         </w:numPr>
       </w:pPr>
       <w:r>
-        <w:t>hoog</w:t>
-      </w:r>
-    </w:p>
+        <w:t>H</w:t>
+      </w:r>
+      <w:r>
+        <w:t>oog</w:t>
+      </w:r>
+    </w:p>
+    <w:p>
+      <w:r>
+        <w:br w:type="page"/>
+      </w:r>
+    </w:p>
+    <w:p>
+      <w:proofErr w:type="spellStart"/>
+      <w:r>
+        <w:lastRenderedPageBreak/>
+        <w:t>Labopdracht</w:t>
+      </w:r>
+      <w:proofErr w:type="spellEnd"/>
+      <w:r>
+        <w:t xml:space="preserve"> 1:</w:t>
+      </w:r>
+    </w:p>
+    <w:p>
+      <w:r>
+        <w:t>#include &lt;</w:t>
+      </w:r>
+      <w:proofErr w:type="spellStart"/>
+      <w:r>
+        <w:t>avr</w:t>
+      </w:r>
+      <w:proofErr w:type="spellEnd"/>
+      <w:r>
+        <w:t>/</w:t>
+      </w:r>
+      <w:proofErr w:type="spellStart"/>
+      <w:r>
+        <w:t>io.h</w:t>
+      </w:r>
+      <w:proofErr w:type="spellEnd"/>
+      <w:r>
+        <w:t>&gt;</w:t>
+      </w:r>
+    </w:p>
+    <w:p>
+      <w:r>
+        <w:t xml:space="preserve">int </w:t>
+      </w:r>
+      <w:proofErr w:type="spellStart"/>
+      <w:r>
+        <w:t>main</w:t>
+      </w:r>
+      <w:proofErr w:type="spellEnd"/>
+      <w:r>
+        <w:t>()</w:t>
+      </w:r>
+    </w:p>
+    <w:p>
+      <w:r>
+        <w:t>{</w:t>
+      </w:r>
+    </w:p>
+    <w:p>
+      <w:r>
+        <w:tab/>
+        <w:t>PORTE.DIR = PORTE.DIR | PIN0_bm; // maakt port e0 output</w:t>
+      </w:r>
+    </w:p>
+    <w:p>
+      <w:r>
+        <w:tab/>
+      </w:r>
+    </w:p>
+    <w:p>
+      <w:r>
+        <w:tab/>
+      </w:r>
+      <w:proofErr w:type="spellStart"/>
+      <w:r>
+        <w:t>while</w:t>
+      </w:r>
+      <w:proofErr w:type="spellEnd"/>
+      <w:r>
+        <w:t>(1)</w:t>
+      </w:r>
+    </w:p>
+    <w:p>
+      <w:r>
+        <w:tab/>
+        <w:t>{</w:t>
+      </w:r>
+    </w:p>
+    <w:p>
+      <w:r>
+        <w:tab/>
+      </w:r>
+      <w:r>
+        <w:tab/>
+      </w:r>
+      <w:proofErr w:type="spellStart"/>
+      <w:r>
+        <w:t>if</w:t>
+      </w:r>
+      <w:proofErr w:type="spellEnd"/>
+      <w:r>
+        <w:t xml:space="preserve"> (!(PORTE.IN &amp; PIN2_bm))</w:t>
+      </w:r>
+    </w:p>
+    <w:p>
+      <w:r>
+        <w:tab/>
+      </w:r>
+      <w:r>
+        <w:tab/>
+        <w:t>{</w:t>
+      </w:r>
+    </w:p>
+    <w:p>
+      <w:r>
+        <w:tab/>
+      </w:r>
+      <w:r>
+        <w:tab/>
+      </w:r>
+      <w:r>
+        <w:tab/>
+        <w:t>PORTE.OUTCLR = PIN0_bm;</w:t>
+      </w:r>
+    </w:p>
+    <w:p>
+      <w:r>
+        <w:tab/>
+      </w:r>
+      <w:r>
+        <w:tab/>
+        <w:t>}</w:t>
+      </w:r>
+    </w:p>
+    <w:p>
+      <w:r>
+        <w:tab/>
+      </w:r>
+      <w:r>
+        <w:tab/>
+      </w:r>
+      <w:proofErr w:type="spellStart"/>
+      <w:r>
+        <w:t>else</w:t>
+      </w:r>
+      <w:proofErr w:type="spellEnd"/>
+    </w:p>
+    <w:p>
+      <w:r>
+        <w:tab/>
+      </w:r>
+      <w:r>
+        <w:tab/>
+        <w:t>{</w:t>
+      </w:r>
+    </w:p>
+    <w:p>
+      <w:r>
+        <w:tab/>
+      </w:r>
+      <w:r>
+        <w:tab/>
+      </w:r>
+      <w:r>
+        <w:tab/>
+        <w:t>PORTE.OUTSET = PIN0_bm;</w:t>
+      </w:r>
+    </w:p>
+    <w:p>
+      <w:r>
+        <w:tab/>
+      </w:r>
+      <w:r>
+        <w:tab/>
+        <w:t>}</w:t>
+      </w:r>
+    </w:p>
+    <w:p>
+      <w:r>
+        <w:tab/>
+        <w:t>}</w:t>
+      </w:r>
+    </w:p>
+    <w:p>
+      <w:r>
+        <w:t>}</w:t>
+      </w:r>
+    </w:p>
+    <w:p>
+      <w:r>
+        <w:br w:type="page"/>
+      </w:r>
+    </w:p>
+    <w:p>
+      <w:r>
+        <w:rPr>
+          <w:noProof/>
+        </w:rPr>
+        <w:lastRenderedPageBreak/>
+        <mc:AlternateContent>
+          <mc:Choice Requires="wpi">
+            <w:drawing>
+              <wp:anchor distT="0" distB="0" distL="114300" distR="114300" simplePos="0" relativeHeight="251661312" behindDoc="0" locked="0" layoutInCell="1" allowOverlap="1" wp14:anchorId="7B1137E3" wp14:editId="6EB16107">
+                <wp:simplePos x="0" y="0"/>
+                <wp:positionH relativeFrom="column">
+                  <wp:posOffset>1289027</wp:posOffset>
+                </wp:positionH>
+                <wp:positionV relativeFrom="paragraph">
+                  <wp:posOffset>277732</wp:posOffset>
+                </wp:positionV>
+                <wp:extent cx="172800" cy="360"/>
+                <wp:effectExtent l="38100" t="38100" r="17780" b="19050"/>
+                <wp:wrapNone/>
+                <wp:docPr id="734598057" name="Inkt 3"/>
+                <wp:cNvGraphicFramePr>
+                  <a:graphicFrameLocks xmlns:a="http://schemas.openxmlformats.org/drawingml/2006/main"/>
+                </wp:cNvGraphicFramePr>
+                <a:graphic xmlns:a="http://schemas.openxmlformats.org/drawingml/2006/main">
+                  <a:graphicData uri="http://schemas.microsoft.com/office/word/2010/wordprocessingInk">
+                    <w14:contentPart bwMode="auto" r:id="rId5">
+                      <w14:nvContentPartPr>
+                        <w14:cNvContentPartPr>
+                          <a14:cpLocks xmlns:a14="http://schemas.microsoft.com/office/drawing/2010/main" noRot="1"/>
+                        </w14:cNvContentPartPr>
+                      </w14:nvContentPartPr>
+                      <w14:xfrm>
+                        <a:off x="0" y="0"/>
+                        <a:ext cx="172800" cy="360"/>
+                      </w14:xfrm>
+                    </w14:contentPart>
+                  </a:graphicData>
+                </a:graphic>
+              </wp:anchor>
+            </w:drawing>
+          </mc:Choice>
+          <mc:Fallback>
+            <w:pict>
+              <v:shapetype w14:anchorId="73C349DC" id="_x0000_t75" coordsize="21600,21600" o:spt="75" o:preferrelative="t" path="m@4@5l@4@11@9@11@9@5xe" filled="f" stroked="f">
+                <v:stroke joinstyle="miter"/>
+                <v:formulas>
+                  <v:f eqn="if lineDrawn pixelLineWidth 0"/>
+                  <v:f eqn="sum @0 1 0"/>
+                  <v:f eqn="sum 0 0 @1"/>
+                  <v:f eqn="prod @2 1 2"/>
+                  <v:f eqn="prod @3 21600 pixelWidth"/>
+                  <v:f eqn="prod @3 21600 pixelHeight"/>
+                  <v:f eqn="sum @0 0 1"/>
+                  <v:f eqn="prod @6 1 2"/>
+                  <v:f eqn="prod @7 21600 pixelWidth"/>
+                  <v:f eqn="sum @8 21600 0"/>
+                  <v:f eqn="prod @7 21600 pixelHeight"/>
+                  <v:f eqn="sum @10 21600 0"/>
+                </v:formulas>
+                <v:path o:extrusionok="f" gradientshapeok="t" o:connecttype="rect"/>
+                <o:lock v:ext="edit" aspectratio="t"/>
+              </v:shapetype>
+              <v:shape id="Inkt 3" o:spid="_x0000_s1026" type="#_x0000_t75" style="position:absolute;margin-left:101pt;margin-top:21.35pt;width:14.55pt;height:1.05pt;z-index:251661312;visibility:visible;mso-wrap-style:square;mso-wrap-distance-left:9pt;mso-wrap-distance-top:0;mso-wrap-distance-right:9pt;mso-wrap-distance-bottom:0;mso-position-horizontal:absolute;mso-position-horizontal-relative:text;mso-position-vertical:absolute;mso-position-vertical-relative:text" o:gfxdata="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">
+                <v:imagedata r:id="rId6" o:title=""/>
+                <o:lock v:ext="edit" rotation="t" aspectratio="f"/>
+              </v:shape>
+            </w:pict>
+          </mc:Fallback>
+        </mc:AlternateContent>
+      </w:r>
+      <w:r>
+        <w:rPr>
+          <w:noProof/>
+        </w:rPr>
+        <mc:AlternateContent>
+          <mc:Choice Requires="wpi">
+            <w:drawing>
+              <wp:anchor distT="0" distB="0" distL="114300" distR="114300" simplePos="0" relativeHeight="251660288" behindDoc="0" locked="0" layoutInCell="1" allowOverlap="1" wp14:anchorId="259571AF" wp14:editId="258923E7">
+                <wp:simplePos x="0" y="0"/>
+                <wp:positionH relativeFrom="column">
+                  <wp:posOffset>949547</wp:posOffset>
+                </wp:positionH>
+                <wp:positionV relativeFrom="paragraph">
+                  <wp:posOffset>270532</wp:posOffset>
+                </wp:positionV>
+                <wp:extent cx="196560" cy="35280"/>
+                <wp:effectExtent l="38100" t="38100" r="32385" b="22225"/>
+                <wp:wrapNone/>
+                <wp:docPr id="754282647" name="Inkt 2"/>
+                <wp:cNvGraphicFramePr>
+                  <a:graphicFrameLocks xmlns:a="http://schemas.openxmlformats.org/drawingml/2006/main"/>
+                </wp:cNvGraphicFramePr>
+                <a:graphic xmlns:a="http://schemas.openxmlformats.org/drawingml/2006/main">
+                  <a:graphicData uri="http://schemas.microsoft.com/office/word/2010/wordprocessingInk">
+                    <w14:contentPart bwMode="auto" r:id="rId7">
+                      <w14:nvContentPartPr>
+                        <w14:cNvContentPartPr>
+                          <a14:cpLocks xmlns:a14="http://schemas.microsoft.com/office/drawing/2010/main" noRot="1"/>
+                        </w14:cNvContentPartPr>
+                      </w14:nvContentPartPr>
+                      <w14:xfrm>
+                        <a:off x="0" y="0"/>
+                        <a:ext cx="196560" cy="35280"/>
+                      </w14:xfrm>
+                    </w14:contentPart>
+                  </a:graphicData>
+                </a:graphic>
+              </wp:anchor>
+            </w:drawing>
+          </mc:Choice>
+          <mc:Fallback>
+            <w:pict>
+              <v:shape w14:anchorId="3DE0F427" id="Inkt 2" o:spid="_x0000_s1026" type="#_x0000_t75" style="position:absolute;margin-left:74.25pt;margin-top:20.8pt;width:16.5pt;height:3.8pt;z-index:251660288;visibility:visible;mso-wrap-style:square;mso-wrap-distance-left:9pt;mso-wrap-distance-top:0;mso-wrap-distance-right:9pt;mso-wrap-distance-bottom:0;mso-position-horizontal:absolute;mso-position-horizontal-relative:text;mso-position-vertical:absolute;mso-position-vertical-relative:text" o:gfxdata="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">
+                <v:imagedata r:id="rId8" o:title=""/>
+                <o:lock v:ext="edit" rotation="t" aspectratio="f"/>
+              </v:shape>
+            </w:pict>
+          </mc:Fallback>
+        </mc:AlternateContent>
+      </w:r>
+      <w:r>
+        <w:rPr>
+          <w:noProof/>
+        </w:rPr>
+        <mc:AlternateContent>
+          <mc:Choice Requires="wpi">
+            <w:drawing>
+              <wp:anchor distT="0" distB="0" distL="114300" distR="114300" simplePos="0" relativeHeight="251659264" behindDoc="0" locked="0" layoutInCell="1" allowOverlap="1" wp14:anchorId="32251691" wp14:editId="25507F01">
+                <wp:simplePos x="0" y="0"/>
+                <wp:positionH relativeFrom="column">
+                  <wp:posOffset>679187</wp:posOffset>
+                </wp:positionH>
+                <wp:positionV relativeFrom="paragraph">
+                  <wp:posOffset>284572</wp:posOffset>
+                </wp:positionV>
+                <wp:extent cx="186840" cy="360"/>
+                <wp:effectExtent l="38100" t="38100" r="22860" b="19050"/>
+                <wp:wrapNone/>
+                <wp:docPr id="266038541" name="Inkt 1"/>
+                <wp:cNvGraphicFramePr>
+                  <a:graphicFrameLocks xmlns:a="http://schemas.openxmlformats.org/drawingml/2006/main"/>
+                </wp:cNvGraphicFramePr>
+                <a:graphic xmlns:a="http://schemas.openxmlformats.org/drawingml/2006/main">
+                  <a:graphicData uri="http://schemas.microsoft.com/office/word/2010/wordprocessingInk">
+                    <w14:contentPart bwMode="auto" r:id="rId9">
+                      <w14:nvContentPartPr>
+                        <w14:cNvContentPartPr>
+                          <a14:cpLocks xmlns:a14="http://schemas.microsoft.com/office/drawing/2010/main" noRot="1"/>
+                        </w14:cNvContentPartPr>
+                      </w14:nvContentPartPr>
+                      <w14:xfrm>
+                        <a:off x="0" y="0"/>
+                        <a:ext cx="186840" cy="360"/>
+                      </w14:xfrm>
+                    </w14:contentPart>
+                  </a:graphicData>
+                </a:graphic>
+              </wp:anchor>
+            </w:drawing>
+          </mc:Choice>
+          <mc:Fallback>
+            <w:pict>
+              <v:shape w14:anchorId="5F644612" id="Inkt 1" o:spid="_x0000_s1026" type="#_x0000_t75" style="position:absolute;margin-left:53pt;margin-top:21.9pt;width:15.7pt;height:1.05pt;z-index:251659264;visibility:visible;mso-wrap-style:square;mso-wrap-distance-left:9pt;mso-wrap-distance-top:0;mso-wrap-distance-right:9pt;mso-wrap-distance-bottom:0;mso-position-horizontal:absolute;mso-position-horizontal-relative:text;mso-position-vertical:absolute;mso-position-vertical-relative:text" o:gfxdata="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">
+                <v:imagedata r:id="rId10" o:title=""/>
+                <o:lock v:ext="edit" rotation="t" aspectratio="f"/>
+              </v:shape>
+            </w:pict>
+          </mc:Fallback>
+        </mc:AlternateContent>
+      </w:r>
+      <w:proofErr w:type="spellStart"/>
+      <w:r>
+        <w:t>Labopdracht</w:t>
+      </w:r>
+      <w:proofErr w:type="spellEnd"/>
+      <w:r>
+        <w:t xml:space="preserve"> 2:</w:t>
+      </w:r>
+    </w:p>
+    <w:p>
+      <w:pPr>
+        <w:pStyle w:val="Lijstalinea"/>
+        <w:numPr>
+          <w:ilvl w:val="0"/>
+          <w:numId w:val="5"/>
+        </w:numPr>
+      </w:pPr>
+      <w:r>
+        <w:rPr>
+          <w:noProof/>
+        </w:rPr>
+        <mc:AlternateContent>
+          <mc:Choice Requires="wpi">
+            <w:drawing>
+              <wp:anchor distT="0" distB="0" distL="114300" distR="114300" simplePos="0" relativeHeight="251662336" behindDoc="0" locked="0" layoutInCell="1" allowOverlap="1" wp14:anchorId="4DD8152A" wp14:editId="282C519C">
+                <wp:simplePos x="0" y="0"/>
+                <wp:positionH relativeFrom="column">
+                  <wp:posOffset>658667</wp:posOffset>
+                </wp:positionH>
+                <wp:positionV relativeFrom="paragraph">
+                  <wp:posOffset>172342</wp:posOffset>
+                </wp:positionV>
+                <wp:extent cx="92520" cy="360"/>
+                <wp:effectExtent l="38100" t="38100" r="22225" b="19050"/>
+                <wp:wrapNone/>
+                <wp:docPr id="1527958098" name="Inkt 4"/>
+                <wp:cNvGraphicFramePr>
+                  <a:graphicFrameLocks xmlns:a="http://schemas.openxmlformats.org/drawingml/2006/main"/>
+                </wp:cNvGraphicFramePr>
+                <a:graphic xmlns:a="http://schemas.openxmlformats.org/drawingml/2006/main">
+                  <a:graphicData uri="http://schemas.microsoft.com/office/word/2010/wordprocessingInk">
+                    <w14:contentPart bwMode="auto" r:id="rId11">
+                      <w14:nvContentPartPr>
+                        <w14:cNvContentPartPr>
+                          <a14:cpLocks xmlns:a14="http://schemas.microsoft.com/office/drawing/2010/main" noRot="1"/>
+                        </w14:cNvContentPartPr>
+                      </w14:nvContentPartPr>
+                      <w14:xfrm>
+                        <a:off x="0" y="0"/>
+                        <a:ext cx="92520" cy="360"/>
+                      </w14:xfrm>
+                    </w14:contentPart>
+                  </a:graphicData>
+                </a:graphic>
+              </wp:anchor>
+            </w:drawing>
+          </mc:Choice>
+          <mc:Fallback>
+            <w:pict>
+              <v:shape w14:anchorId="5748EC3D" id="Inkt 4" o:spid="_x0000_s1026" type="#_x0000_t75" style="position:absolute;margin-left:51.35pt;margin-top:13.05pt;width:8.3pt;height:1.05pt;z-index:251662336;visibility:visible;mso-wrap-style:square;mso-wrap-distance-left:9pt;mso-wrap-distance-top:0;mso-wrap-distance-right:9pt;mso-wrap-distance-bottom:0;mso-position-horizontal:absolute;mso-position-horizontal-relative:text;mso-position-vertical:absolute;mso-position-vertical-relative:text" o:gfxdata="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">
+                <v:imagedata r:id="rId12" o:title=""/>
+                <o:lock v:ext="edit" rotation="t" aspectratio="f"/>
+              </v:shape>
+            </w:pict>
+          </mc:Fallback>
+        </mc:AlternateContent>
+      </w:r>
+      <w:r>
+        <w:t>B + BC + A    + AC  + AB + +ABC</w:t>
+      </w:r>
+    </w:p>
+    <w:p>
+      <w:pPr>
+        <w:pStyle w:val="Lijstalinea"/>
+        <w:numPr>
+          <w:ilvl w:val="0"/>
+          <w:numId w:val="5"/>
+        </w:numPr>
+      </w:pPr>
+      <w:r>
+        <w:t>(B*C) + (A*B)</w:t>
+      </w:r>
+    </w:p>
+    <w:p>
+      <w:pPr>
+        <w:autoSpaceDE w:val="0"/>
+        <w:autoSpaceDN w:val="0"/>
+        <w:adjustRightInd w:val="0"/>
+        <w:spacing w:after="0" w:line="240" w:lineRule="auto"/>
+        <w:rPr>
+          <w:rFonts w:ascii="Consolas" w:hAnsi="Consolas" w:cs="Consolas"/>
+          <w:color w:val="000000"/>
+          <w:kern w:val="0"/>
+          <w:sz w:val="19"/>
+          <w:szCs w:val="19"/>
+          <w:highlight w:val="white"/>
+        </w:rPr>
+      </w:pPr>
+      <w:r>
+        <w:br/>
+      </w:r>
+      <w:r>
+        <w:rPr>
+          <w:rFonts w:ascii="Consolas" w:hAnsi="Consolas" w:cs="Consolas"/>
+          <w:color w:val="0000FF"/>
+          <w:kern w:val="0"/>
+          <w:sz w:val="19"/>
+          <w:szCs w:val="19"/>
+          <w:highlight w:val="white"/>
+        </w:rPr>
+        <w:t>#include</w:t>
+      </w:r>
+      <w:r>
+        <w:rPr>
+          <w:rFonts w:ascii="Consolas" w:hAnsi="Consolas" w:cs="Consolas"/>
+          <w:color w:val="A31515"/>
+          <w:kern w:val="0"/>
+          <w:sz w:val="19"/>
+          <w:szCs w:val="19"/>
+          <w:highlight w:val="white"/>
+        </w:rPr>
+        <w:t xml:space="preserve"> </w:t>
+      </w:r>
+      <w:r>
+        <w:rPr>
+          <w:rFonts w:ascii="Consolas" w:hAnsi="Consolas" w:cs="Consolas"/>
+          <w:color w:val="000000"/>
+          <w:kern w:val="0"/>
+          <w:sz w:val="19"/>
+          <w:szCs w:val="19"/>
+          <w:highlight w:val="white"/>
+        </w:rPr>
+        <w:t>&lt;</w:t>
+      </w:r>
+      <w:proofErr w:type="spellStart"/>
+      <w:r>
+        <w:rPr>
+          <w:rFonts w:ascii="Consolas" w:hAnsi="Consolas" w:cs="Consolas"/>
+          <w:color w:val="000000"/>
+          <w:kern w:val="0"/>
+          <w:sz w:val="19"/>
+          <w:szCs w:val="19"/>
+          <w:highlight w:val="white"/>
+        </w:rPr>
+        <w:t>stdio.h</w:t>
+      </w:r>
+      <w:proofErr w:type="spellEnd"/>
+      <w:r>
+        <w:rPr>
+          <w:rFonts w:ascii="Consolas" w:hAnsi="Consolas" w:cs="Consolas"/>
+          <w:color w:val="000000"/>
+          <w:kern w:val="0"/>
+          <w:sz w:val="19"/>
+          <w:szCs w:val="19"/>
+          <w:highlight w:val="white"/>
+        </w:rPr>
+        <w:t>&gt;</w:t>
+      </w:r>
+    </w:p>
+    <w:p>
+      <w:pPr>
+        <w:autoSpaceDE w:val="0"/>
+        <w:autoSpaceDN w:val="0"/>
+        <w:adjustRightInd w:val="0"/>
+        <w:spacing w:after="0" w:line="240" w:lineRule="auto"/>
+        <w:rPr>
+          <w:rFonts w:ascii="Consolas" w:hAnsi="Consolas" w:cs="Consolas"/>
+          <w:color w:val="000000"/>
+          <w:kern w:val="0"/>
+          <w:sz w:val="19"/>
+          <w:szCs w:val="19"/>
+          <w:highlight w:val="white"/>
+        </w:rPr>
+      </w:pPr>
+      <w:r>
+        <w:rPr>
+          <w:rFonts w:ascii="Consolas" w:hAnsi="Consolas" w:cs="Consolas"/>
+          <w:color w:val="0000FF"/>
+          <w:kern w:val="0"/>
+          <w:sz w:val="19"/>
+          <w:szCs w:val="19"/>
+          <w:highlight w:val="white"/>
+        </w:rPr>
+        <w:t>int</w:t>
+      </w:r>
+      <w:r>
+        <w:rPr>
+          <w:rFonts w:ascii="Consolas" w:hAnsi="Consolas" w:cs="Consolas"/>
+          <w:color w:val="A31515"/>
+          <w:kern w:val="0"/>
+          <w:sz w:val="19"/>
+          <w:szCs w:val="19"/>
+          <w:highlight w:val="white"/>
+        </w:rPr>
+        <w:t xml:space="preserve"> </w:t>
+      </w:r>
+      <w:proofErr w:type="spellStart"/>
+      <w:r>
+        <w:rPr>
+          <w:rFonts w:ascii="Consolas" w:hAnsi="Consolas" w:cs="Consolas"/>
+          <w:color w:val="880000"/>
+          <w:kern w:val="0"/>
+          <w:sz w:val="19"/>
+          <w:szCs w:val="19"/>
+          <w:highlight w:val="white"/>
+        </w:rPr>
+        <w:t>main</w:t>
+      </w:r>
+      <w:proofErr w:type="spellEnd"/>
+      <w:r>
+        <w:rPr>
+          <w:rFonts w:ascii="Consolas" w:hAnsi="Consolas" w:cs="Consolas"/>
+          <w:color w:val="000000"/>
+          <w:kern w:val="0"/>
+          <w:sz w:val="19"/>
+          <w:szCs w:val="19"/>
+          <w:highlight w:val="white"/>
+        </w:rPr>
+        <w:t>()</w:t>
+      </w:r>
+    </w:p>
+    <w:p>
+      <w:pPr>
+        <w:autoSpaceDE w:val="0"/>
+        <w:autoSpaceDN w:val="0"/>
+        <w:adjustRightInd w:val="0"/>
+        <w:spacing w:after="0" w:line="240" w:lineRule="auto"/>
+        <w:rPr>
+          <w:rFonts w:ascii="Consolas" w:hAnsi="Consolas" w:cs="Consolas"/>
+          <w:color w:val="000000"/>
+          <w:kern w:val="0"/>
+          <w:sz w:val="19"/>
+          <w:szCs w:val="19"/>
+          <w:highlight w:val="white"/>
+        </w:rPr>
+      </w:pPr>
+      <w:r>
+        <w:rPr>
+          <w:rFonts w:ascii="Consolas" w:hAnsi="Consolas" w:cs="Consolas"/>
+          <w:color w:val="000000"/>
+          <w:kern w:val="0"/>
+          <w:sz w:val="19"/>
+          <w:szCs w:val="19"/>
+          <w:highlight w:val="white"/>
+        </w:rPr>
+        <w:t>{</w:t>
+      </w:r>
+    </w:p>
+    <w:p>
+      <w:pPr>
+        <w:autoSpaceDE w:val="0"/>
+        <w:autoSpaceDN w:val="0"/>
+        <w:adjustRightInd w:val="0"/>
+        <w:spacing w:after="0" w:line="240" w:lineRule="auto"/>
+        <w:rPr>
+          <w:rFonts w:ascii="Consolas" w:hAnsi="Consolas" w:cs="Consolas"/>
+          <w:color w:val="000000"/>
+          <w:kern w:val="0"/>
+          <w:sz w:val="19"/>
+          <w:szCs w:val="19"/>
+          <w:highlight w:val="white"/>
+        </w:rPr>
+      </w:pPr>
+      <w:r>
+        <w:rPr>
+          <w:rFonts w:ascii="Consolas" w:hAnsi="Consolas" w:cs="Consolas"/>
+          <w:color w:val="A31515"/>
+          <w:kern w:val="0"/>
+          <w:sz w:val="19"/>
+          <w:szCs w:val="19"/>
+          <w:highlight w:val="white"/>
+        </w:rPr>
+        <w:tab/>
+      </w:r>
+      <w:r>
+        <w:rPr>
+          <w:rFonts w:ascii="Consolas" w:hAnsi="Consolas" w:cs="Consolas"/>
+          <w:color w:val="A000A0"/>
+          <w:kern w:val="0"/>
+          <w:sz w:val="19"/>
+          <w:szCs w:val="19"/>
+          <w:highlight w:val="white"/>
+        </w:rPr>
+        <w:t>PORTE</w:t>
+      </w:r>
+      <w:r>
+        <w:rPr>
+          <w:rFonts w:ascii="Consolas" w:hAnsi="Consolas" w:cs="Consolas"/>
+          <w:color w:val="000000"/>
+          <w:kern w:val="0"/>
+          <w:sz w:val="19"/>
+          <w:szCs w:val="19"/>
+          <w:highlight w:val="white"/>
+        </w:rPr>
+        <w:t>.</w:t>
+      </w:r>
+      <w:r>
+        <w:rPr>
+          <w:rFonts w:ascii="Consolas" w:hAnsi="Consolas" w:cs="Consolas"/>
+          <w:color w:val="000080"/>
+          <w:kern w:val="0"/>
+          <w:sz w:val="19"/>
+          <w:szCs w:val="19"/>
+          <w:highlight w:val="white"/>
+        </w:rPr>
+        <w:t>DIR</w:t>
+      </w:r>
+      <w:r>
+        <w:rPr>
+          <w:rFonts w:ascii="Consolas" w:hAnsi="Consolas" w:cs="Consolas"/>
+          <w:color w:val="A31515"/>
+          <w:kern w:val="0"/>
+          <w:sz w:val="19"/>
+          <w:szCs w:val="19"/>
+          <w:highlight w:val="white"/>
+        </w:rPr>
+        <w:t xml:space="preserve"> </w:t>
+      </w:r>
+      <w:r>
+        <w:rPr>
+          <w:rFonts w:ascii="Consolas" w:hAnsi="Consolas" w:cs="Consolas"/>
+          <w:color w:val="000000"/>
+          <w:kern w:val="0"/>
+          <w:sz w:val="19"/>
+          <w:szCs w:val="19"/>
+          <w:highlight w:val="white"/>
+        </w:rPr>
+        <w:t>=</w:t>
+      </w:r>
+      <w:r>
+        <w:rPr>
+          <w:rFonts w:ascii="Consolas" w:hAnsi="Consolas" w:cs="Consolas"/>
+          <w:color w:val="A31515"/>
+          <w:kern w:val="0"/>
+          <w:sz w:val="19"/>
+          <w:szCs w:val="19"/>
+          <w:highlight w:val="white"/>
+        </w:rPr>
+        <w:t xml:space="preserve"> </w:t>
+      </w:r>
+      <w:r>
+        <w:rPr>
+          <w:rFonts w:ascii="Consolas" w:hAnsi="Consolas" w:cs="Consolas"/>
+          <w:color w:val="A000A0"/>
+          <w:kern w:val="0"/>
+          <w:sz w:val="19"/>
+          <w:szCs w:val="19"/>
+          <w:highlight w:val="white"/>
+        </w:rPr>
+        <w:t>PORTE</w:t>
+      </w:r>
+      <w:r>
+        <w:rPr>
+          <w:rFonts w:ascii="Consolas" w:hAnsi="Consolas" w:cs="Consolas"/>
+          <w:color w:val="000000"/>
+          <w:kern w:val="0"/>
+          <w:sz w:val="19"/>
+          <w:szCs w:val="19"/>
+          <w:highlight w:val="white"/>
+        </w:rPr>
+        <w:t>.</w:t>
+      </w:r>
+      <w:r>
+        <w:rPr>
+          <w:rFonts w:ascii="Consolas" w:hAnsi="Consolas" w:cs="Consolas"/>
+          <w:color w:val="000080"/>
+          <w:kern w:val="0"/>
+          <w:sz w:val="19"/>
+          <w:szCs w:val="19"/>
+          <w:highlight w:val="white"/>
+        </w:rPr>
+        <w:t>DIR</w:t>
+      </w:r>
+      <w:r>
+        <w:rPr>
+          <w:rFonts w:ascii="Consolas" w:hAnsi="Consolas" w:cs="Consolas"/>
+          <w:color w:val="A31515"/>
+          <w:kern w:val="0"/>
+          <w:sz w:val="19"/>
+          <w:szCs w:val="19"/>
+          <w:highlight w:val="white"/>
+        </w:rPr>
+        <w:t xml:space="preserve"> </w:t>
+      </w:r>
+      <w:r>
+        <w:rPr>
+          <w:rFonts w:ascii="Consolas" w:hAnsi="Consolas" w:cs="Consolas"/>
+          <w:color w:val="000000"/>
+          <w:kern w:val="0"/>
+          <w:sz w:val="19"/>
+          <w:szCs w:val="19"/>
+          <w:highlight w:val="white"/>
+        </w:rPr>
+        <w:t>|</w:t>
+      </w:r>
+      <w:r>
+        <w:rPr>
+          <w:rFonts w:ascii="Consolas" w:hAnsi="Consolas" w:cs="Consolas"/>
+          <w:color w:val="A31515"/>
+          <w:kern w:val="0"/>
+          <w:sz w:val="19"/>
+          <w:szCs w:val="19"/>
+          <w:highlight w:val="white"/>
+        </w:rPr>
+        <w:t xml:space="preserve"> </w:t>
+      </w:r>
+      <w:r>
+        <w:rPr>
+          <w:rFonts w:ascii="Consolas" w:hAnsi="Consolas" w:cs="Consolas"/>
+          <w:color w:val="A000A0"/>
+          <w:kern w:val="0"/>
+          <w:sz w:val="19"/>
+          <w:szCs w:val="19"/>
+          <w:highlight w:val="white"/>
+        </w:rPr>
+        <w:t>PIN0_bm</w:t>
+      </w:r>
+      <w:r>
+        <w:rPr>
+          <w:rFonts w:ascii="Consolas" w:hAnsi="Consolas" w:cs="Consolas"/>
+          <w:color w:val="000000"/>
+          <w:kern w:val="0"/>
+          <w:sz w:val="19"/>
+          <w:szCs w:val="19"/>
+          <w:highlight w:val="white"/>
+        </w:rPr>
+        <w:t>;</w:t>
+      </w:r>
+      <w:r>
+        <w:rPr>
+          <w:rFonts w:ascii="Consolas" w:hAnsi="Consolas" w:cs="Consolas"/>
+          <w:color w:val="A31515"/>
+          <w:kern w:val="0"/>
+          <w:sz w:val="19"/>
+          <w:szCs w:val="19"/>
+          <w:highlight w:val="white"/>
+        </w:rPr>
+        <w:t xml:space="preserve"> </w:t>
+      </w:r>
+      <w:r>
+        <w:rPr>
+          <w:rFonts w:ascii="Consolas" w:hAnsi="Consolas" w:cs="Consolas"/>
+          <w:color w:val="008000"/>
+          <w:kern w:val="0"/>
+          <w:sz w:val="19"/>
+          <w:szCs w:val="19"/>
+          <w:highlight w:val="white"/>
+        </w:rPr>
+        <w:t>// maakt port e0 output</w:t>
+      </w:r>
+    </w:p>
+    <w:p>
+      <w:pPr>
+        <w:autoSpaceDE w:val="0"/>
+        <w:autoSpaceDN w:val="0"/>
+        <w:adjustRightInd w:val="0"/>
+        <w:spacing w:after="0" w:line="240" w:lineRule="auto"/>
+        <w:rPr>
+          <w:rFonts w:ascii="Consolas" w:hAnsi="Consolas" w:cs="Consolas"/>
+          <w:color w:val="000000"/>
+          <w:kern w:val="0"/>
+          <w:sz w:val="19"/>
+          <w:szCs w:val="19"/>
+          <w:highlight w:val="white"/>
+        </w:rPr>
+      </w:pPr>
+      <w:r>
+        <w:rPr>
+          <w:rFonts w:ascii="Consolas" w:hAnsi="Consolas" w:cs="Consolas"/>
+          <w:color w:val="A31515"/>
+          <w:kern w:val="0"/>
+          <w:sz w:val="19"/>
+          <w:szCs w:val="19"/>
+          <w:highlight w:val="white"/>
+        </w:rPr>
+        <w:tab/>
+      </w:r>
+    </w:p>
+    <w:p>
+      <w:pPr>
+        <w:autoSpaceDE w:val="0"/>
+        <w:autoSpaceDN w:val="0"/>
+        <w:adjustRightInd w:val="0"/>
+        <w:spacing w:after="0" w:line="240" w:lineRule="auto"/>
+        <w:rPr>
+          <w:rFonts w:ascii="Consolas" w:hAnsi="Consolas" w:cs="Consolas"/>
+          <w:color w:val="000000"/>
+          <w:kern w:val="0"/>
+          <w:sz w:val="19"/>
+          <w:szCs w:val="19"/>
+          <w:highlight w:val="white"/>
+        </w:rPr>
+      </w:pPr>
+      <w:r>
+        <w:rPr>
+          <w:rFonts w:ascii="Consolas" w:hAnsi="Consolas" w:cs="Consolas"/>
+          <w:color w:val="A31515"/>
+          <w:kern w:val="0"/>
+          <w:sz w:val="19"/>
+          <w:szCs w:val="19"/>
+          <w:highlight w:val="white"/>
+        </w:rPr>
+        <w:tab/>
+      </w:r>
+      <w:proofErr w:type="spellStart"/>
+      <w:r>
+        <w:rPr>
+          <w:rFonts w:ascii="Consolas" w:hAnsi="Consolas" w:cs="Consolas"/>
+          <w:color w:val="0000FF"/>
+          <w:kern w:val="0"/>
+          <w:sz w:val="19"/>
+          <w:szCs w:val="19"/>
+          <w:highlight w:val="white"/>
+        </w:rPr>
+        <w:t>while</w:t>
+      </w:r>
+      <w:proofErr w:type="spellEnd"/>
+      <w:r>
+        <w:rPr>
+          <w:rFonts w:ascii="Consolas" w:hAnsi="Consolas" w:cs="Consolas"/>
+          <w:color w:val="000000"/>
+          <w:kern w:val="0"/>
+          <w:sz w:val="19"/>
+          <w:szCs w:val="19"/>
+          <w:highlight w:val="white"/>
+        </w:rPr>
+        <w:t>(1)</w:t>
+      </w:r>
+    </w:p>
+    <w:p>
+      <w:pPr>
+        <w:autoSpaceDE w:val="0"/>
+        <w:autoSpaceDN w:val="0"/>
+        <w:adjustRightInd w:val="0"/>
+        <w:spacing w:after="0" w:line="240" w:lineRule="auto"/>
+        <w:rPr>
+          <w:rFonts w:ascii="Consolas" w:hAnsi="Consolas" w:cs="Consolas"/>
+          <w:color w:val="000000"/>
+          <w:kern w:val="0"/>
+          <w:sz w:val="19"/>
+          <w:szCs w:val="19"/>
+          <w:highlight w:val="white"/>
+        </w:rPr>
+      </w:pPr>
+      <w:r>
+        <w:rPr>
+          <w:rFonts w:ascii="Consolas" w:hAnsi="Consolas" w:cs="Consolas"/>
+          <w:color w:val="A31515"/>
+          <w:kern w:val="0"/>
+          <w:sz w:val="19"/>
+          <w:szCs w:val="19"/>
+          <w:highlight w:val="white"/>
+        </w:rPr>
+        <w:tab/>
+      </w:r>
+      <w:r>
+        <w:rPr>
+          <w:rFonts w:ascii="Consolas" w:hAnsi="Consolas" w:cs="Consolas"/>
+          <w:color w:val="000000"/>
+          <w:kern w:val="0"/>
+          <w:sz w:val="19"/>
+          <w:szCs w:val="19"/>
+          <w:highlight w:val="white"/>
+        </w:rPr>
+        <w:t>{</w:t>
+      </w:r>
+    </w:p>
+    <w:p>
+      <w:pPr>
+        <w:autoSpaceDE w:val="0"/>
+        <w:autoSpaceDN w:val="0"/>
+        <w:adjustRightInd w:val="0"/>
+        <w:spacing w:after="0" w:line="240" w:lineRule="auto"/>
+        <w:rPr>
+          <w:rFonts w:ascii="Consolas" w:hAnsi="Consolas" w:cs="Consolas"/>
+          <w:color w:val="000000"/>
+          <w:kern w:val="0"/>
+          <w:sz w:val="19"/>
+          <w:szCs w:val="19"/>
+          <w:highlight w:val="white"/>
+        </w:rPr>
+      </w:pPr>
+      <w:r>
+        <w:rPr>
+          <w:rFonts w:ascii="Consolas" w:hAnsi="Consolas" w:cs="Consolas"/>
+          <w:color w:val="A31515"/>
+          <w:kern w:val="0"/>
+          <w:sz w:val="19"/>
+          <w:szCs w:val="19"/>
+          <w:highlight w:val="white"/>
+        </w:rPr>
+        <w:tab/>
+      </w:r>
+    </w:p>
+    <w:p>
+      <w:pPr>
+        <w:autoSpaceDE w:val="0"/>
+        <w:autoSpaceDN w:val="0"/>
+        <w:adjustRightInd w:val="0"/>
+        <w:spacing w:after="0" w:line="240" w:lineRule="auto"/>
+        <w:rPr>
+          <w:rFonts w:ascii="Consolas" w:hAnsi="Consolas" w:cs="Consolas"/>
+          <w:color w:val="000000"/>
+          <w:kern w:val="0"/>
+          <w:sz w:val="19"/>
+          <w:szCs w:val="19"/>
+          <w:highlight w:val="white"/>
+        </w:rPr>
+      </w:pPr>
+      <w:r>
+        <w:rPr>
+          <w:rFonts w:ascii="Consolas" w:hAnsi="Consolas" w:cs="Consolas"/>
+          <w:color w:val="A31515"/>
+          <w:kern w:val="0"/>
+          <w:sz w:val="19"/>
+          <w:szCs w:val="19"/>
+          <w:highlight w:val="white"/>
+        </w:rPr>
+        <w:tab/>
+      </w:r>
+      <w:r>
+        <w:rPr>
+          <w:rFonts w:ascii="Consolas" w:hAnsi="Consolas" w:cs="Consolas"/>
+          <w:color w:val="A31515"/>
+          <w:kern w:val="0"/>
+          <w:sz w:val="19"/>
+          <w:szCs w:val="19"/>
+          <w:highlight w:val="white"/>
+        </w:rPr>
+        <w:tab/>
+      </w:r>
+      <w:proofErr w:type="spellStart"/>
+      <w:r>
+        <w:rPr>
+          <w:rFonts w:ascii="Consolas" w:hAnsi="Consolas" w:cs="Consolas"/>
+          <w:color w:val="0000FF"/>
+          <w:kern w:val="0"/>
+          <w:sz w:val="19"/>
+          <w:szCs w:val="19"/>
+          <w:highlight w:val="white"/>
+        </w:rPr>
+        <w:t>if</w:t>
+      </w:r>
+      <w:proofErr w:type="spellEnd"/>
+      <w:r>
+        <w:rPr>
+          <w:rFonts w:ascii="Consolas" w:hAnsi="Consolas" w:cs="Consolas"/>
+          <w:color w:val="A31515"/>
+          <w:kern w:val="0"/>
+          <w:sz w:val="19"/>
+          <w:szCs w:val="19"/>
+          <w:highlight w:val="white"/>
+        </w:rPr>
+        <w:t xml:space="preserve"> </w:t>
+      </w:r>
+      <w:r>
+        <w:rPr>
+          <w:rFonts w:ascii="Consolas" w:hAnsi="Consolas" w:cs="Consolas"/>
+          <w:color w:val="000000"/>
+          <w:kern w:val="0"/>
+          <w:sz w:val="19"/>
+          <w:szCs w:val="19"/>
+          <w:highlight w:val="white"/>
+        </w:rPr>
+        <w:t>(!(</w:t>
+      </w:r>
+      <w:r>
+        <w:rPr>
+          <w:rFonts w:ascii="Consolas" w:hAnsi="Consolas" w:cs="Consolas"/>
+          <w:color w:val="A000A0"/>
+          <w:kern w:val="0"/>
+          <w:sz w:val="19"/>
+          <w:szCs w:val="19"/>
+          <w:highlight w:val="white"/>
+        </w:rPr>
+        <w:t>PORTE</w:t>
+      </w:r>
+      <w:r>
+        <w:rPr>
+          <w:rFonts w:ascii="Consolas" w:hAnsi="Consolas" w:cs="Consolas"/>
+          <w:color w:val="000000"/>
+          <w:kern w:val="0"/>
+          <w:sz w:val="19"/>
+          <w:szCs w:val="19"/>
+          <w:highlight w:val="white"/>
+        </w:rPr>
+        <w:t>.</w:t>
+      </w:r>
+      <w:r>
+        <w:rPr>
+          <w:rFonts w:ascii="Consolas" w:hAnsi="Consolas" w:cs="Consolas"/>
+          <w:color w:val="000080"/>
+          <w:kern w:val="0"/>
+          <w:sz w:val="19"/>
+          <w:szCs w:val="19"/>
+          <w:highlight w:val="white"/>
+        </w:rPr>
+        <w:t>IN</w:t>
+      </w:r>
+      <w:r>
+        <w:rPr>
+          <w:rFonts w:ascii="Consolas" w:hAnsi="Consolas" w:cs="Consolas"/>
+          <w:color w:val="A31515"/>
+          <w:kern w:val="0"/>
+          <w:sz w:val="19"/>
+          <w:szCs w:val="19"/>
+          <w:highlight w:val="white"/>
+        </w:rPr>
+        <w:t xml:space="preserve"> </w:t>
+      </w:r>
+      <w:r>
+        <w:rPr>
+          <w:rFonts w:ascii="Consolas" w:hAnsi="Consolas" w:cs="Consolas"/>
+          <w:color w:val="000000"/>
+          <w:kern w:val="0"/>
+          <w:sz w:val="19"/>
+          <w:szCs w:val="19"/>
+          <w:highlight w:val="white"/>
+        </w:rPr>
+        <w:t>&amp;</w:t>
+      </w:r>
+      <w:r>
+        <w:rPr>
+          <w:rFonts w:ascii="Consolas" w:hAnsi="Consolas" w:cs="Consolas"/>
+          <w:color w:val="A31515"/>
+          <w:kern w:val="0"/>
+          <w:sz w:val="19"/>
+          <w:szCs w:val="19"/>
+          <w:highlight w:val="white"/>
+        </w:rPr>
+        <w:t xml:space="preserve"> </w:t>
+      </w:r>
+      <w:r>
+        <w:rPr>
+          <w:rFonts w:ascii="Consolas" w:hAnsi="Consolas" w:cs="Consolas"/>
+          <w:color w:val="A000A0"/>
+          <w:kern w:val="0"/>
+          <w:sz w:val="19"/>
+          <w:szCs w:val="19"/>
+          <w:highlight w:val="white"/>
+        </w:rPr>
+        <w:t>PIN2_bm</w:t>
+      </w:r>
+      <w:r>
+        <w:rPr>
+          <w:rFonts w:ascii="Consolas" w:hAnsi="Consolas" w:cs="Consolas"/>
+          <w:color w:val="000000"/>
+          <w:kern w:val="0"/>
+          <w:sz w:val="19"/>
+          <w:szCs w:val="19"/>
+          <w:highlight w:val="white"/>
+        </w:rPr>
+        <w:t>)</w:t>
+      </w:r>
+      <w:r>
+        <w:rPr>
+          <w:rFonts w:ascii="Consolas" w:hAnsi="Consolas" w:cs="Consolas"/>
+          <w:color w:val="A31515"/>
+          <w:kern w:val="0"/>
+          <w:sz w:val="19"/>
+          <w:szCs w:val="19"/>
+          <w:highlight w:val="white"/>
+        </w:rPr>
+        <w:t xml:space="preserve"> </w:t>
+      </w:r>
+      <w:r>
+        <w:rPr>
+          <w:rFonts w:ascii="Consolas" w:hAnsi="Consolas" w:cs="Consolas"/>
+          <w:color w:val="000000"/>
+          <w:kern w:val="0"/>
+          <w:sz w:val="19"/>
+          <w:szCs w:val="19"/>
+          <w:highlight w:val="white"/>
+        </w:rPr>
+        <w:t>&amp;&amp;</w:t>
+      </w:r>
+      <w:r>
+        <w:rPr>
+          <w:rFonts w:ascii="Consolas" w:hAnsi="Consolas" w:cs="Consolas"/>
+          <w:color w:val="A31515"/>
+          <w:kern w:val="0"/>
+          <w:sz w:val="19"/>
+          <w:szCs w:val="19"/>
+          <w:highlight w:val="white"/>
+        </w:rPr>
+        <w:t xml:space="preserve"> </w:t>
+      </w:r>
+      <w:r>
+        <w:rPr>
+          <w:rFonts w:ascii="Consolas" w:hAnsi="Consolas" w:cs="Consolas"/>
+          <w:color w:val="000000"/>
+          <w:kern w:val="0"/>
+          <w:sz w:val="19"/>
+          <w:szCs w:val="19"/>
+          <w:highlight w:val="white"/>
+        </w:rPr>
+        <w:t>(</w:t>
+      </w:r>
+      <w:r>
+        <w:rPr>
+          <w:rFonts w:ascii="Consolas" w:hAnsi="Consolas" w:cs="Consolas"/>
+          <w:color w:val="A000A0"/>
+          <w:kern w:val="0"/>
+          <w:sz w:val="19"/>
+          <w:szCs w:val="19"/>
+          <w:highlight w:val="white"/>
+        </w:rPr>
+        <w:t>PORTE</w:t>
+      </w:r>
+      <w:r>
+        <w:rPr>
+          <w:rFonts w:ascii="Consolas" w:hAnsi="Consolas" w:cs="Consolas"/>
+          <w:color w:val="000000"/>
+          <w:kern w:val="0"/>
+          <w:sz w:val="19"/>
+          <w:szCs w:val="19"/>
+          <w:highlight w:val="white"/>
+        </w:rPr>
+        <w:t>.</w:t>
+      </w:r>
+      <w:r>
+        <w:rPr>
+          <w:rFonts w:ascii="Consolas" w:hAnsi="Consolas" w:cs="Consolas"/>
+          <w:color w:val="000080"/>
+          <w:kern w:val="0"/>
+          <w:sz w:val="19"/>
+          <w:szCs w:val="19"/>
+          <w:highlight w:val="white"/>
+        </w:rPr>
+        <w:t>IN</w:t>
+      </w:r>
+      <w:r>
+        <w:rPr>
+          <w:rFonts w:ascii="Consolas" w:hAnsi="Consolas" w:cs="Consolas"/>
+          <w:color w:val="A31515"/>
+          <w:kern w:val="0"/>
+          <w:sz w:val="19"/>
+          <w:szCs w:val="19"/>
+          <w:highlight w:val="white"/>
+        </w:rPr>
+        <w:t xml:space="preserve"> </w:t>
+      </w:r>
+      <w:r>
+        <w:rPr>
+          <w:rFonts w:ascii="Consolas" w:hAnsi="Consolas" w:cs="Consolas"/>
+          <w:color w:val="000000"/>
+          <w:kern w:val="0"/>
+          <w:sz w:val="19"/>
+          <w:szCs w:val="19"/>
+          <w:highlight w:val="white"/>
+        </w:rPr>
+        <w:t>&amp;</w:t>
+      </w:r>
+      <w:r>
+        <w:rPr>
+          <w:rFonts w:ascii="Consolas" w:hAnsi="Consolas" w:cs="Consolas"/>
+          <w:color w:val="A31515"/>
+          <w:kern w:val="0"/>
+          <w:sz w:val="19"/>
+          <w:szCs w:val="19"/>
+          <w:highlight w:val="white"/>
+        </w:rPr>
+        <w:t xml:space="preserve"> </w:t>
+      </w:r>
+      <w:r>
+        <w:rPr>
+          <w:rFonts w:ascii="Consolas" w:hAnsi="Consolas" w:cs="Consolas"/>
+          <w:color w:val="A000A0"/>
+          <w:kern w:val="0"/>
+          <w:sz w:val="19"/>
+          <w:szCs w:val="19"/>
+          <w:highlight w:val="white"/>
+        </w:rPr>
+        <w:t>PIN1_bm</w:t>
+      </w:r>
+      <w:r>
+        <w:rPr>
+          <w:rFonts w:ascii="Consolas" w:hAnsi="Consolas" w:cs="Consolas"/>
+          <w:color w:val="000000"/>
+          <w:kern w:val="0"/>
+          <w:sz w:val="19"/>
+          <w:szCs w:val="19"/>
+          <w:highlight w:val="white"/>
+        </w:rPr>
+        <w:t>)</w:t>
+      </w:r>
+      <w:r>
+        <w:rPr>
+          <w:rFonts w:ascii="Consolas" w:hAnsi="Consolas" w:cs="Consolas"/>
+          <w:color w:val="A31515"/>
+          <w:kern w:val="0"/>
+          <w:sz w:val="19"/>
+          <w:szCs w:val="19"/>
+          <w:highlight w:val="white"/>
+        </w:rPr>
+        <w:t xml:space="preserve"> </w:t>
+      </w:r>
+      <w:r>
+        <w:rPr>
+          <w:rFonts w:ascii="Consolas" w:hAnsi="Consolas" w:cs="Consolas"/>
+          <w:color w:val="000000"/>
+          <w:kern w:val="0"/>
+          <w:sz w:val="19"/>
+          <w:szCs w:val="19"/>
+          <w:highlight w:val="white"/>
+        </w:rPr>
+        <w:t>||</w:t>
+      </w:r>
+      <w:r>
+        <w:rPr>
+          <w:rFonts w:ascii="Consolas" w:hAnsi="Consolas" w:cs="Consolas"/>
+          <w:color w:val="A31515"/>
+          <w:kern w:val="0"/>
+          <w:sz w:val="19"/>
+          <w:szCs w:val="19"/>
+          <w:highlight w:val="white"/>
+        </w:rPr>
+        <w:t xml:space="preserve"> </w:t>
+      </w:r>
+      <w:r>
+        <w:rPr>
+          <w:rFonts w:ascii="Consolas" w:hAnsi="Consolas" w:cs="Consolas"/>
+          <w:color w:val="000000"/>
+          <w:kern w:val="0"/>
+          <w:sz w:val="19"/>
+          <w:szCs w:val="19"/>
+          <w:highlight w:val="white"/>
+        </w:rPr>
+        <w:t>!(</w:t>
+      </w:r>
+      <w:r>
+        <w:rPr>
+          <w:rFonts w:ascii="Consolas" w:hAnsi="Consolas" w:cs="Consolas"/>
+          <w:color w:val="A000A0"/>
+          <w:kern w:val="0"/>
+          <w:sz w:val="19"/>
+          <w:szCs w:val="19"/>
+          <w:highlight w:val="white"/>
+        </w:rPr>
+        <w:t>PORTE</w:t>
+      </w:r>
+      <w:r>
+        <w:rPr>
+          <w:rFonts w:ascii="Consolas" w:hAnsi="Consolas" w:cs="Consolas"/>
+          <w:color w:val="000000"/>
+          <w:kern w:val="0"/>
+          <w:sz w:val="19"/>
+          <w:szCs w:val="19"/>
+          <w:highlight w:val="white"/>
+        </w:rPr>
+        <w:t>.</w:t>
+      </w:r>
+      <w:r>
+        <w:rPr>
+          <w:rFonts w:ascii="Consolas" w:hAnsi="Consolas" w:cs="Consolas"/>
+          <w:color w:val="000080"/>
+          <w:kern w:val="0"/>
+          <w:sz w:val="19"/>
+          <w:szCs w:val="19"/>
+          <w:highlight w:val="white"/>
+        </w:rPr>
+        <w:t>IN</w:t>
+      </w:r>
+      <w:r>
+        <w:rPr>
+          <w:rFonts w:ascii="Consolas" w:hAnsi="Consolas" w:cs="Consolas"/>
+          <w:color w:val="A31515"/>
+          <w:kern w:val="0"/>
+          <w:sz w:val="19"/>
+          <w:szCs w:val="19"/>
+          <w:highlight w:val="white"/>
+        </w:rPr>
+        <w:t xml:space="preserve"> </w:t>
+      </w:r>
+      <w:r>
+        <w:rPr>
+          <w:rFonts w:ascii="Consolas" w:hAnsi="Consolas" w:cs="Consolas"/>
+          <w:color w:val="000000"/>
+          <w:kern w:val="0"/>
+          <w:sz w:val="19"/>
+          <w:szCs w:val="19"/>
+          <w:highlight w:val="white"/>
+        </w:rPr>
+        <w:t>&amp;</w:t>
+      </w:r>
+      <w:r>
+        <w:rPr>
+          <w:rFonts w:ascii="Consolas" w:hAnsi="Consolas" w:cs="Consolas"/>
+          <w:color w:val="A31515"/>
+          <w:kern w:val="0"/>
+          <w:sz w:val="19"/>
+          <w:szCs w:val="19"/>
+          <w:highlight w:val="white"/>
+        </w:rPr>
+        <w:t xml:space="preserve"> </w:t>
+      </w:r>
+      <w:r>
+        <w:rPr>
+          <w:rFonts w:ascii="Consolas" w:hAnsi="Consolas" w:cs="Consolas"/>
+          <w:color w:val="A000A0"/>
+          <w:kern w:val="0"/>
+          <w:sz w:val="19"/>
+          <w:szCs w:val="19"/>
+          <w:highlight w:val="white"/>
+        </w:rPr>
+        <w:t>PIN2_bm</w:t>
+      </w:r>
+      <w:r>
+        <w:rPr>
+          <w:rFonts w:ascii="Consolas" w:hAnsi="Consolas" w:cs="Consolas"/>
+          <w:color w:val="000000"/>
+          <w:kern w:val="0"/>
+          <w:sz w:val="19"/>
+          <w:szCs w:val="19"/>
+          <w:highlight w:val="white"/>
+        </w:rPr>
+        <w:t>)</w:t>
+      </w:r>
+      <w:r>
+        <w:rPr>
+          <w:rFonts w:ascii="Consolas" w:hAnsi="Consolas" w:cs="Consolas"/>
+          <w:color w:val="A31515"/>
+          <w:kern w:val="0"/>
+          <w:sz w:val="19"/>
+          <w:szCs w:val="19"/>
+          <w:highlight w:val="white"/>
+        </w:rPr>
+        <w:t xml:space="preserve"> </w:t>
+      </w:r>
+      <w:r>
+        <w:rPr>
+          <w:rFonts w:ascii="Consolas" w:hAnsi="Consolas" w:cs="Consolas"/>
+          <w:color w:val="000000"/>
+          <w:kern w:val="0"/>
+          <w:sz w:val="19"/>
+          <w:szCs w:val="19"/>
+          <w:highlight w:val="white"/>
+        </w:rPr>
+        <w:t>&amp;&amp;</w:t>
+      </w:r>
+      <w:r>
+        <w:rPr>
+          <w:rFonts w:ascii="Consolas" w:hAnsi="Consolas" w:cs="Consolas"/>
+          <w:color w:val="A31515"/>
+          <w:kern w:val="0"/>
+          <w:sz w:val="19"/>
+          <w:szCs w:val="19"/>
+          <w:highlight w:val="white"/>
+        </w:rPr>
+        <w:t xml:space="preserve"> </w:t>
+      </w:r>
+      <w:r>
+        <w:rPr>
+          <w:rFonts w:ascii="Consolas" w:hAnsi="Consolas" w:cs="Consolas"/>
+          <w:color w:val="000000"/>
+          <w:kern w:val="0"/>
+          <w:sz w:val="19"/>
+          <w:szCs w:val="19"/>
+          <w:highlight w:val="white"/>
+        </w:rPr>
+        <w:t>!(</w:t>
+      </w:r>
+      <w:r>
+        <w:rPr>
+          <w:rFonts w:ascii="Consolas" w:hAnsi="Consolas" w:cs="Consolas"/>
+          <w:color w:val="A000A0"/>
+          <w:kern w:val="0"/>
+          <w:sz w:val="19"/>
+          <w:szCs w:val="19"/>
+          <w:highlight w:val="white"/>
+        </w:rPr>
+        <w:t>PORTE</w:t>
+      </w:r>
+      <w:r>
+        <w:rPr>
+          <w:rFonts w:ascii="Consolas" w:hAnsi="Consolas" w:cs="Consolas"/>
+          <w:color w:val="000000"/>
+          <w:kern w:val="0"/>
+          <w:sz w:val="19"/>
+          <w:szCs w:val="19"/>
+          <w:highlight w:val="white"/>
+        </w:rPr>
+        <w:t>.</w:t>
+      </w:r>
+      <w:r>
+        <w:rPr>
+          <w:rFonts w:ascii="Consolas" w:hAnsi="Consolas" w:cs="Consolas"/>
+          <w:color w:val="000080"/>
+          <w:kern w:val="0"/>
+          <w:sz w:val="19"/>
+          <w:szCs w:val="19"/>
+          <w:highlight w:val="white"/>
+        </w:rPr>
+        <w:t>IN</w:t>
+      </w:r>
+      <w:r>
+        <w:rPr>
+          <w:rFonts w:ascii="Consolas" w:hAnsi="Consolas" w:cs="Consolas"/>
+          <w:color w:val="A31515"/>
+          <w:kern w:val="0"/>
+          <w:sz w:val="19"/>
+          <w:szCs w:val="19"/>
+          <w:highlight w:val="white"/>
+        </w:rPr>
+        <w:t xml:space="preserve"> </w:t>
+      </w:r>
+      <w:r>
+        <w:rPr>
+          <w:rFonts w:ascii="Consolas" w:hAnsi="Consolas" w:cs="Consolas"/>
+          <w:color w:val="000000"/>
+          <w:kern w:val="0"/>
+          <w:sz w:val="19"/>
+          <w:szCs w:val="19"/>
+          <w:highlight w:val="white"/>
+        </w:rPr>
+        <w:t>&amp;</w:t>
+      </w:r>
+      <w:r>
+        <w:rPr>
+          <w:rFonts w:ascii="Consolas" w:hAnsi="Consolas" w:cs="Consolas"/>
+          <w:color w:val="A31515"/>
+          <w:kern w:val="0"/>
+          <w:sz w:val="19"/>
+          <w:szCs w:val="19"/>
+          <w:highlight w:val="white"/>
+        </w:rPr>
+        <w:t xml:space="preserve"> </w:t>
+      </w:r>
+      <w:r>
+        <w:rPr>
+          <w:rFonts w:ascii="Consolas" w:hAnsi="Consolas" w:cs="Consolas"/>
+          <w:color w:val="A000A0"/>
+          <w:kern w:val="0"/>
+          <w:sz w:val="19"/>
+          <w:szCs w:val="19"/>
+          <w:highlight w:val="white"/>
+        </w:rPr>
+        <w:t>PIN3_bm</w:t>
+      </w:r>
+      <w:r>
+        <w:rPr>
+          <w:rFonts w:ascii="Consolas" w:hAnsi="Consolas" w:cs="Consolas"/>
+          <w:color w:val="000000"/>
+          <w:kern w:val="0"/>
+          <w:sz w:val="19"/>
+          <w:szCs w:val="19"/>
+          <w:highlight w:val="white"/>
+        </w:rPr>
+        <w:t>))</w:t>
+      </w:r>
+    </w:p>
+    <w:p>
+      <w:pPr>
+        <w:autoSpaceDE w:val="0"/>
+        <w:autoSpaceDN w:val="0"/>
+        <w:adjustRightInd w:val="0"/>
+        <w:spacing w:after="0" w:line="240" w:lineRule="auto"/>
+        <w:rPr>
+          <w:rFonts w:ascii="Consolas" w:hAnsi="Consolas" w:cs="Consolas"/>
+          <w:color w:val="000000"/>
+          <w:kern w:val="0"/>
+          <w:sz w:val="19"/>
+          <w:szCs w:val="19"/>
+          <w:highlight w:val="white"/>
+        </w:rPr>
+      </w:pPr>
+      <w:r>
+        <w:rPr>
+          <w:rFonts w:ascii="Consolas" w:hAnsi="Consolas" w:cs="Consolas"/>
+          <w:color w:val="A31515"/>
+          <w:kern w:val="0"/>
+          <w:sz w:val="19"/>
+          <w:szCs w:val="19"/>
+          <w:highlight w:val="white"/>
+        </w:rPr>
+        <w:tab/>
+      </w:r>
+      <w:r>
+        <w:rPr>
+          <w:rFonts w:ascii="Consolas" w:hAnsi="Consolas" w:cs="Consolas"/>
+          <w:color w:val="A31515"/>
+          <w:kern w:val="0"/>
+          <w:sz w:val="19"/>
+          <w:szCs w:val="19"/>
+          <w:highlight w:val="white"/>
+        </w:rPr>
+        <w:tab/>
+      </w:r>
+      <w:r>
+        <w:rPr>
+          <w:rFonts w:ascii="Consolas" w:hAnsi="Consolas" w:cs="Consolas"/>
+          <w:color w:val="000000"/>
+          <w:kern w:val="0"/>
+          <w:sz w:val="19"/>
+          <w:szCs w:val="19"/>
+          <w:highlight w:val="white"/>
+        </w:rPr>
+        <w:t>{</w:t>
+      </w:r>
+    </w:p>
+    <w:p>
+      <w:pPr>
+        <w:autoSpaceDE w:val="0"/>
+        <w:autoSpaceDN w:val="0"/>
+        <w:adjustRightInd w:val="0"/>
+        <w:spacing w:after="0" w:line="240" w:lineRule="auto"/>
+        <w:rPr>
+          <w:rFonts w:ascii="Consolas" w:hAnsi="Consolas" w:cs="Consolas"/>
+          <w:color w:val="000000"/>
+          <w:kern w:val="0"/>
+          <w:sz w:val="19"/>
+          <w:szCs w:val="19"/>
+          <w:highlight w:val="white"/>
+        </w:rPr>
+      </w:pPr>
+      <w:r>
+        <w:rPr>
+          <w:rFonts w:ascii="Consolas" w:hAnsi="Consolas" w:cs="Consolas"/>
+          <w:color w:val="A31515"/>
+          <w:kern w:val="0"/>
+          <w:sz w:val="19"/>
+          <w:szCs w:val="19"/>
+          <w:highlight w:val="white"/>
+        </w:rPr>
+        <w:tab/>
+      </w:r>
+      <w:r>
+        <w:rPr>
+          <w:rFonts w:ascii="Consolas" w:hAnsi="Consolas" w:cs="Consolas"/>
+          <w:color w:val="A31515"/>
+          <w:kern w:val="0"/>
+          <w:sz w:val="19"/>
+          <w:szCs w:val="19"/>
+          <w:highlight w:val="white"/>
+        </w:rPr>
+        <w:tab/>
+      </w:r>
+      <w:r>
+        <w:rPr>
+          <w:rFonts w:ascii="Consolas" w:hAnsi="Consolas" w:cs="Consolas"/>
+          <w:color w:val="A31515"/>
+          <w:kern w:val="0"/>
+          <w:sz w:val="19"/>
+          <w:szCs w:val="19"/>
+          <w:highlight w:val="white"/>
+        </w:rPr>
+        <w:tab/>
+      </w:r>
+      <w:r>
+        <w:rPr>
+          <w:rFonts w:ascii="Consolas" w:hAnsi="Consolas" w:cs="Consolas"/>
+          <w:color w:val="A000A0"/>
+          <w:kern w:val="0"/>
+          <w:sz w:val="19"/>
+          <w:szCs w:val="19"/>
+          <w:highlight w:val="white"/>
+        </w:rPr>
+        <w:t>PORTE</w:t>
+      </w:r>
+      <w:r>
+        <w:rPr>
+          <w:rFonts w:ascii="Consolas" w:hAnsi="Consolas" w:cs="Consolas"/>
+          <w:color w:val="000000"/>
+          <w:kern w:val="0"/>
+          <w:sz w:val="19"/>
+          <w:szCs w:val="19"/>
+          <w:highlight w:val="white"/>
+        </w:rPr>
+        <w:t>.</w:t>
+      </w:r>
+      <w:r>
+        <w:rPr>
+          <w:rFonts w:ascii="Consolas" w:hAnsi="Consolas" w:cs="Consolas"/>
+          <w:color w:val="000080"/>
+          <w:kern w:val="0"/>
+          <w:sz w:val="19"/>
+          <w:szCs w:val="19"/>
+          <w:highlight w:val="white"/>
+        </w:rPr>
+        <w:t>OUTSET</w:t>
+      </w:r>
+      <w:r>
+        <w:rPr>
+          <w:rFonts w:ascii="Consolas" w:hAnsi="Consolas" w:cs="Consolas"/>
+          <w:color w:val="A31515"/>
+          <w:kern w:val="0"/>
+          <w:sz w:val="19"/>
+          <w:szCs w:val="19"/>
+          <w:highlight w:val="white"/>
+        </w:rPr>
+        <w:t xml:space="preserve"> </w:t>
+      </w:r>
+      <w:r>
+        <w:rPr>
+          <w:rFonts w:ascii="Consolas" w:hAnsi="Consolas" w:cs="Consolas"/>
+          <w:color w:val="000000"/>
+          <w:kern w:val="0"/>
+          <w:sz w:val="19"/>
+          <w:szCs w:val="19"/>
+          <w:highlight w:val="white"/>
+        </w:rPr>
+        <w:t>=</w:t>
+      </w:r>
+      <w:r>
+        <w:rPr>
+          <w:rFonts w:ascii="Consolas" w:hAnsi="Consolas" w:cs="Consolas"/>
+          <w:color w:val="A31515"/>
+          <w:kern w:val="0"/>
+          <w:sz w:val="19"/>
+          <w:szCs w:val="19"/>
+          <w:highlight w:val="white"/>
+        </w:rPr>
+        <w:t xml:space="preserve"> </w:t>
+      </w:r>
+      <w:r>
+        <w:rPr>
+          <w:rFonts w:ascii="Consolas" w:hAnsi="Consolas" w:cs="Consolas"/>
+          <w:color w:val="A000A0"/>
+          <w:kern w:val="0"/>
+          <w:sz w:val="19"/>
+          <w:szCs w:val="19"/>
+          <w:highlight w:val="white"/>
+        </w:rPr>
+        <w:t>PIN0_bm</w:t>
+      </w:r>
+      <w:r>
+        <w:rPr>
+          <w:rFonts w:ascii="Consolas" w:hAnsi="Consolas" w:cs="Consolas"/>
+          <w:color w:val="000000"/>
+          <w:kern w:val="0"/>
+          <w:sz w:val="19"/>
+          <w:szCs w:val="19"/>
+          <w:highlight w:val="white"/>
+        </w:rPr>
+        <w:t>;</w:t>
+      </w:r>
+    </w:p>
+    <w:p>
+      <w:pPr>
+        <w:autoSpaceDE w:val="0"/>
+        <w:autoSpaceDN w:val="0"/>
+        <w:adjustRightInd w:val="0"/>
+        <w:spacing w:after="0" w:line="240" w:lineRule="auto"/>
+        <w:rPr>
+          <w:rFonts w:ascii="Consolas" w:hAnsi="Consolas" w:cs="Consolas"/>
+          <w:color w:val="000000"/>
+          <w:kern w:val="0"/>
+          <w:sz w:val="19"/>
+          <w:szCs w:val="19"/>
+          <w:highlight w:val="white"/>
+        </w:rPr>
+      </w:pPr>
+      <w:r>
+        <w:rPr>
+          <w:rFonts w:ascii="Consolas" w:hAnsi="Consolas" w:cs="Consolas"/>
+          <w:color w:val="A31515"/>
+          <w:kern w:val="0"/>
+          <w:sz w:val="19"/>
+          <w:szCs w:val="19"/>
+          <w:highlight w:val="white"/>
+        </w:rPr>
+        <w:tab/>
+      </w:r>
+      <w:r>
+        <w:rPr>
+          <w:rFonts w:ascii="Consolas" w:hAnsi="Consolas" w:cs="Consolas"/>
+          <w:color w:val="A31515"/>
+          <w:kern w:val="0"/>
+          <w:sz w:val="19"/>
+          <w:szCs w:val="19"/>
+          <w:highlight w:val="white"/>
+        </w:rPr>
+        <w:tab/>
+      </w:r>
+      <w:r>
+        <w:rPr>
+          <w:rFonts w:ascii="Consolas" w:hAnsi="Consolas" w:cs="Consolas"/>
+          <w:color w:val="000000"/>
+          <w:kern w:val="0"/>
+          <w:sz w:val="19"/>
+          <w:szCs w:val="19"/>
+          <w:highlight w:val="white"/>
+        </w:rPr>
+        <w:t>}</w:t>
+      </w:r>
+      <w:r>
+        <w:rPr>
+          <w:rFonts w:ascii="Consolas" w:hAnsi="Consolas" w:cs="Consolas"/>
+          <w:color w:val="A31515"/>
+          <w:kern w:val="0"/>
+          <w:sz w:val="19"/>
+          <w:szCs w:val="19"/>
+          <w:highlight w:val="white"/>
+        </w:rPr>
+        <w:t xml:space="preserve"> </w:t>
+      </w:r>
+    </w:p>
+    <w:p>
+      <w:pPr>
+        <w:autoSpaceDE w:val="0"/>
+        <w:autoSpaceDN w:val="0"/>
+        <w:adjustRightInd w:val="0"/>
+        <w:spacing w:after="0" w:line="240" w:lineRule="auto"/>
+        <w:rPr>
+          <w:rFonts w:ascii="Consolas" w:hAnsi="Consolas" w:cs="Consolas"/>
+          <w:color w:val="000000"/>
+          <w:kern w:val="0"/>
+          <w:sz w:val="19"/>
+          <w:szCs w:val="19"/>
+          <w:highlight w:val="white"/>
+        </w:rPr>
+      </w:pPr>
+      <w:r>
+        <w:rPr>
+          <w:rFonts w:ascii="Consolas" w:hAnsi="Consolas" w:cs="Consolas"/>
+          <w:color w:val="A31515"/>
+          <w:kern w:val="0"/>
+          <w:sz w:val="19"/>
+          <w:szCs w:val="19"/>
+          <w:highlight w:val="white"/>
+        </w:rPr>
+        <w:tab/>
+      </w:r>
+      <w:r>
+        <w:rPr>
+          <w:rFonts w:ascii="Consolas" w:hAnsi="Consolas" w:cs="Consolas"/>
+          <w:color w:val="A31515"/>
+          <w:kern w:val="0"/>
+          <w:sz w:val="19"/>
+          <w:szCs w:val="19"/>
+          <w:highlight w:val="white"/>
+        </w:rPr>
+        <w:tab/>
+      </w:r>
+      <w:proofErr w:type="spellStart"/>
+      <w:r>
+        <w:rPr>
+          <w:rFonts w:ascii="Consolas" w:hAnsi="Consolas" w:cs="Consolas"/>
+          <w:color w:val="0000FF"/>
+          <w:kern w:val="0"/>
+          <w:sz w:val="19"/>
+          <w:szCs w:val="19"/>
+          <w:highlight w:val="white"/>
+        </w:rPr>
+        <w:t>else</w:t>
+      </w:r>
+      <w:proofErr w:type="spellEnd"/>
+    </w:p>
+    <w:p>
+      <w:pPr>
+        <w:autoSpaceDE w:val="0"/>
+        <w:autoSpaceDN w:val="0"/>
+        <w:adjustRightInd w:val="0"/>
+        <w:spacing w:after="0" w:line="240" w:lineRule="auto"/>
+        <w:rPr>
+          <w:rFonts w:ascii="Consolas" w:hAnsi="Consolas" w:cs="Consolas"/>
+          <w:color w:val="000000"/>
+          <w:kern w:val="0"/>
+          <w:sz w:val="19"/>
+          <w:szCs w:val="19"/>
+          <w:highlight w:val="white"/>
+        </w:rPr>
+      </w:pPr>
+      <w:r>
+        <w:rPr>
+          <w:rFonts w:ascii="Consolas" w:hAnsi="Consolas" w:cs="Consolas"/>
+          <w:color w:val="A31515"/>
+          <w:kern w:val="0"/>
+          <w:sz w:val="19"/>
+          <w:szCs w:val="19"/>
+          <w:highlight w:val="white"/>
+        </w:rPr>
+        <w:tab/>
+      </w:r>
+      <w:r>
+        <w:rPr>
+          <w:rFonts w:ascii="Consolas" w:hAnsi="Consolas" w:cs="Consolas"/>
+          <w:color w:val="A31515"/>
+          <w:kern w:val="0"/>
+          <w:sz w:val="19"/>
+          <w:szCs w:val="19"/>
+          <w:highlight w:val="white"/>
+        </w:rPr>
+        <w:tab/>
+      </w:r>
+      <w:r>
+        <w:rPr>
+          <w:rFonts w:ascii="Consolas" w:hAnsi="Consolas" w:cs="Consolas"/>
+          <w:color w:val="000000"/>
+          <w:kern w:val="0"/>
+          <w:sz w:val="19"/>
+          <w:szCs w:val="19"/>
+          <w:highlight w:val="white"/>
+        </w:rPr>
+        <w:t>{</w:t>
+      </w:r>
+    </w:p>
+    <w:p>
+      <w:pPr>
+        <w:autoSpaceDE w:val="0"/>
+        <w:autoSpaceDN w:val="0"/>
+        <w:adjustRightInd w:val="0"/>
+        <w:spacing w:after="0" w:line="240" w:lineRule="auto"/>
+        <w:rPr>
+          <w:rFonts w:ascii="Consolas" w:hAnsi="Consolas" w:cs="Consolas"/>
+          <w:color w:val="000000"/>
+          <w:kern w:val="0"/>
+          <w:sz w:val="19"/>
+          <w:szCs w:val="19"/>
+          <w:highlight w:val="white"/>
+        </w:rPr>
+      </w:pPr>
+      <w:r>
+        <w:rPr>
+          <w:rFonts w:ascii="Consolas" w:hAnsi="Consolas" w:cs="Consolas"/>
+          <w:color w:val="A31515"/>
+          <w:kern w:val="0"/>
+          <w:sz w:val="19"/>
+          <w:szCs w:val="19"/>
+          <w:highlight w:val="white"/>
+        </w:rPr>
+        <w:tab/>
+      </w:r>
+      <w:r>
+        <w:rPr>
+          <w:rFonts w:ascii="Consolas" w:hAnsi="Consolas" w:cs="Consolas"/>
+          <w:color w:val="A31515"/>
+          <w:kern w:val="0"/>
+          <w:sz w:val="19"/>
+          <w:szCs w:val="19"/>
+          <w:highlight w:val="white"/>
+        </w:rPr>
+        <w:tab/>
+      </w:r>
+      <w:r>
+        <w:rPr>
+          <w:rFonts w:ascii="Consolas" w:hAnsi="Consolas" w:cs="Consolas"/>
+          <w:color w:val="A31515"/>
+          <w:kern w:val="0"/>
+          <w:sz w:val="19"/>
+          <w:szCs w:val="19"/>
+          <w:highlight w:val="white"/>
+        </w:rPr>
+        <w:tab/>
+      </w:r>
+      <w:r>
+        <w:rPr>
+          <w:rFonts w:ascii="Consolas" w:hAnsi="Consolas" w:cs="Consolas"/>
+          <w:color w:val="A000A0"/>
+          <w:kern w:val="0"/>
+          <w:sz w:val="19"/>
+          <w:szCs w:val="19"/>
+          <w:highlight w:val="white"/>
+        </w:rPr>
+        <w:t>PORTE</w:t>
+      </w:r>
+      <w:r>
+        <w:rPr>
+          <w:rFonts w:ascii="Consolas" w:hAnsi="Consolas" w:cs="Consolas"/>
+          <w:color w:val="000000"/>
+          <w:kern w:val="0"/>
+          <w:sz w:val="19"/>
+          <w:szCs w:val="19"/>
+          <w:highlight w:val="white"/>
+        </w:rPr>
+        <w:t>.</w:t>
+      </w:r>
+      <w:r>
+        <w:rPr>
+          <w:rFonts w:ascii="Consolas" w:hAnsi="Consolas" w:cs="Consolas"/>
+          <w:color w:val="000080"/>
+          <w:kern w:val="0"/>
+          <w:sz w:val="19"/>
+          <w:szCs w:val="19"/>
+          <w:highlight w:val="white"/>
+        </w:rPr>
+        <w:t>OUTCLR</w:t>
+      </w:r>
+      <w:r>
+        <w:rPr>
+          <w:rFonts w:ascii="Consolas" w:hAnsi="Consolas" w:cs="Consolas"/>
+          <w:color w:val="A31515"/>
+          <w:kern w:val="0"/>
+          <w:sz w:val="19"/>
+          <w:szCs w:val="19"/>
+          <w:highlight w:val="white"/>
+        </w:rPr>
+        <w:t xml:space="preserve"> </w:t>
+      </w:r>
+      <w:r>
+        <w:rPr>
+          <w:rFonts w:ascii="Consolas" w:hAnsi="Consolas" w:cs="Consolas"/>
+          <w:color w:val="000000"/>
+          <w:kern w:val="0"/>
+          <w:sz w:val="19"/>
+          <w:szCs w:val="19"/>
+          <w:highlight w:val="white"/>
+        </w:rPr>
+        <w:t>=</w:t>
+      </w:r>
+      <w:r>
+        <w:rPr>
+          <w:rFonts w:ascii="Consolas" w:hAnsi="Consolas" w:cs="Consolas"/>
+          <w:color w:val="A31515"/>
+          <w:kern w:val="0"/>
+          <w:sz w:val="19"/>
+          <w:szCs w:val="19"/>
+          <w:highlight w:val="white"/>
+        </w:rPr>
+        <w:t xml:space="preserve"> </w:t>
+      </w:r>
+      <w:r>
+        <w:rPr>
+          <w:rFonts w:ascii="Consolas" w:hAnsi="Consolas" w:cs="Consolas"/>
+          <w:color w:val="A000A0"/>
+          <w:kern w:val="0"/>
+          <w:sz w:val="19"/>
+          <w:szCs w:val="19"/>
+          <w:highlight w:val="white"/>
+        </w:rPr>
+        <w:t>PIN0_bm</w:t>
+      </w:r>
+      <w:r>
+        <w:rPr>
+          <w:rFonts w:ascii="Consolas" w:hAnsi="Consolas" w:cs="Consolas"/>
+          <w:color w:val="000000"/>
+          <w:kern w:val="0"/>
+          <w:sz w:val="19"/>
+          <w:szCs w:val="19"/>
+          <w:highlight w:val="white"/>
+        </w:rPr>
+        <w:t>;</w:t>
+      </w:r>
+    </w:p>
+    <w:p>
+      <w:pPr>
+        <w:autoSpaceDE w:val="0"/>
+        <w:autoSpaceDN w:val="0"/>
+        <w:adjustRightInd w:val="0"/>
+        <w:spacing w:after="0" w:line="240" w:lineRule="auto"/>
+        <w:rPr>
+          <w:rFonts w:ascii="Consolas" w:hAnsi="Consolas" w:cs="Consolas"/>
+          <w:color w:val="000000"/>
+          <w:kern w:val="0"/>
+          <w:sz w:val="19"/>
+          <w:szCs w:val="19"/>
+          <w:highlight w:val="white"/>
+        </w:rPr>
+      </w:pPr>
+      <w:r>
+        <w:rPr>
+          <w:rFonts w:ascii="Consolas" w:hAnsi="Consolas" w:cs="Consolas"/>
+          <w:color w:val="A31515"/>
+          <w:kern w:val="0"/>
+          <w:sz w:val="19"/>
+          <w:szCs w:val="19"/>
+          <w:highlight w:val="white"/>
+        </w:rPr>
+        <w:tab/>
+      </w:r>
+      <w:r>
+        <w:rPr>
+          <w:rFonts w:ascii="Consolas" w:hAnsi="Consolas" w:cs="Consolas"/>
+          <w:color w:val="A31515"/>
+          <w:kern w:val="0"/>
+          <w:sz w:val="19"/>
+          <w:szCs w:val="19"/>
+          <w:highlight w:val="white"/>
+        </w:rPr>
+        <w:tab/>
+      </w:r>
+      <w:r>
+        <w:rPr>
+          <w:rFonts w:ascii="Consolas" w:hAnsi="Consolas" w:cs="Consolas"/>
+          <w:color w:val="000000"/>
+          <w:kern w:val="0"/>
+          <w:sz w:val="19"/>
+          <w:szCs w:val="19"/>
+          <w:highlight w:val="white"/>
+        </w:rPr>
+        <w:t>}</w:t>
+      </w:r>
+    </w:p>
+    <w:p>
+      <w:pPr>
+        <w:autoSpaceDE w:val="0"/>
+        <w:autoSpaceDN w:val="0"/>
+        <w:adjustRightInd w:val="0"/>
+        <w:spacing w:after="0" w:line="240" w:lineRule="auto"/>
+        <w:rPr>
+          <w:rFonts w:ascii="Consolas" w:hAnsi="Consolas" w:cs="Consolas"/>
+          <w:color w:val="000000"/>
+          <w:kern w:val="0"/>
+          <w:sz w:val="19"/>
+          <w:szCs w:val="19"/>
+          <w:highlight w:val="white"/>
+        </w:rPr>
+      </w:pPr>
+      <w:r>
+        <w:rPr>
+          <w:rFonts w:ascii="Consolas" w:hAnsi="Consolas" w:cs="Consolas"/>
+          <w:color w:val="A31515"/>
+          <w:kern w:val="0"/>
+          <w:sz w:val="19"/>
+          <w:szCs w:val="19"/>
+          <w:highlight w:val="white"/>
+        </w:rPr>
+        <w:tab/>
+      </w:r>
+      <w:r>
+        <w:rPr>
+          <w:rFonts w:ascii="Consolas" w:hAnsi="Consolas" w:cs="Consolas"/>
+          <w:color w:val="000000"/>
+          <w:kern w:val="0"/>
+          <w:sz w:val="19"/>
+          <w:szCs w:val="19"/>
+          <w:highlight w:val="white"/>
+        </w:rPr>
+        <w:t>}</w:t>
+      </w:r>
+    </w:p>
+    <w:p>
+      <w:pPr>
+        <w:autoSpaceDE w:val="0"/>
+        <w:autoSpaceDN w:val="0"/>
+        <w:adjustRightInd w:val="0"/>
+        <w:spacing w:after="0" w:line="240" w:lineRule="auto"/>
+        <w:rPr>
+          <w:rFonts w:ascii="Consolas" w:hAnsi="Consolas" w:cs="Consolas"/>
+          <w:color w:val="000000"/>
+          <w:kern w:val="0"/>
+          <w:sz w:val="19"/>
+          <w:szCs w:val="19"/>
+        </w:rPr>
+      </w:pPr>
+      <w:r>
+        <w:rPr>
+          <w:rFonts w:ascii="Consolas" w:hAnsi="Consolas" w:cs="Consolas"/>
+          <w:color w:val="000000"/>
+          <w:kern w:val="0"/>
+          <w:sz w:val="19"/>
+          <w:szCs w:val="19"/>
+          <w:highlight w:val="white"/>
+        </w:rPr>
+        <w:t>}</w:t>
+      </w:r>
+    </w:p>
+    <w:p>
+      <w:pPr>
+        <w:autoSpaceDE w:val="0"/>
+        <w:autoSpaceDN w:val="0"/>
+        <w:adjustRightInd w:val="0"/>
+        <w:spacing w:after="0" w:line="240" w:lineRule="auto"/>
+        <w:rPr>
+          <w:rFonts w:ascii="Consolas" w:hAnsi="Consolas" w:cs="Consolas"/>
+          <w:color w:val="000000"/>
+          <w:kern w:val="0"/>
+          <w:sz w:val="19"/>
+          <w:szCs w:val="19"/>
+        </w:rPr>
+      </w:pPr>
+    </w:p>
+    <w:p>
+      <w:pPr>
+        <w:autoSpaceDE w:val="0"/>
+        <w:autoSpaceDN w:val="0"/>
+        <w:adjustRightInd w:val="0"/>
+        <w:spacing w:after="0" w:line="240" w:lineRule="auto"/>
+        <w:rPr>
+          <w:rFonts w:ascii="Consolas" w:hAnsi="Consolas" w:cs="Consolas"/>
+          <w:color w:val="000000"/>
+          <w:kern w:val="0"/>
+          <w:sz w:val="19"/>
+          <w:szCs w:val="19"/>
+        </w:rPr>
+      </w:pPr>
+    </w:p>
+    <w:p>
+      <w:pPr>
+        <w:rPr>
+          <w:rFonts w:ascii="Consolas" w:hAnsi="Consolas" w:cs="Consolas"/>
+          <w:color w:val="000000"/>
+          <w:kern w:val="0"/>
+          <w:sz w:val="19"/>
+          <w:szCs w:val="19"/>
+        </w:rPr>
+      </w:pPr>
+      <w:r>
+        <w:rPr>
+          <w:rFonts w:ascii="Consolas" w:hAnsi="Consolas" w:cs="Consolas"/>
+          <w:color w:val="000000"/>
+          <w:kern w:val="0"/>
+          <w:sz w:val="19"/>
+          <w:szCs w:val="19"/>
+        </w:rPr>
+        <w:br w:type="page"/>
+      </w:r>
+    </w:p>
+    <w:p>
+      <w:proofErr w:type="spellStart"/>
+      <w:r>
+        <w:lastRenderedPageBreak/>
+        <w:t>Labopdracht</w:t>
+      </w:r>
+      <w:proofErr w:type="spellEnd"/>
+      <w:r>
+        <w:t xml:space="preserve"> 3:</w:t>
+      </w:r>
+    </w:p>
+    <w:p>
+      <w:pPr>
+        <w:pStyle w:val="Lijstalinea"/>
+        <w:numPr>
+          <w:ilvl w:val="0"/>
+          <w:numId w:val="7"/>
+        </w:numPr>
+      </w:pPr>
+      <w:r>
+        <w:t xml:space="preserve">Gedaan </w:t>
+      </w:r>
+    </w:p>
+    <w:p>
+      <w:pPr>
+        <w:pStyle w:val="Lijstalinea"/>
+        <w:numPr>
+          <w:ilvl w:val="0"/>
+          <w:numId w:val="7"/>
+        </w:numPr>
+      </w:pPr>
+    </w:p>
+    <w:p>
+      <w:pPr>
+        <w:pStyle w:val="Lijstalinea"/>
+        <w:numPr>
+          <w:ilvl w:val="0"/>
+          <w:numId w:val="7"/>
+        </w:numPr>
+      </w:pPr>
+      <w:r>
+        <w:t>F = 1 / t</w:t>
+      </w:r>
+      <w:r>
+        <w:br/>
+        <w:t xml:space="preserve">t = </w:t>
+      </w:r>
+      <w:r>
+        <w:t xml:space="preserve">3.5 micro </w:t>
+      </w:r>
+      <w:proofErr w:type="spellStart"/>
+      <w:r>
+        <w:t>secode</w:t>
+      </w:r>
+      <w:proofErr w:type="spellEnd"/>
+      <w:r>
+        <w:br/>
+        <w:t>f = 1 / (</w:t>
+      </w:r>
+      <w:r>
+        <w:t xml:space="preserve">3.5 * 10^-6) = 285Khz </w:t>
+      </w:r>
+    </w:p>
+    <w:p>
+      <w:pPr>
+        <w:pStyle w:val="Lijstalinea"/>
+        <w:numPr>
+          <w:ilvl w:val="0"/>
+          <w:numId w:val="7"/>
+        </w:numPr>
+      </w:pPr>
+      <w:r>
+        <w:t xml:space="preserve">4Mhz =  niet </w:t>
+      </w:r>
+      <w:r>
+        <w:t>285</w:t>
+      </w:r>
+      <w:r>
+        <w:t>kHz</w:t>
+      </w:r>
+    </w:p>
+    <w:p/>
+    <w:p>
+      <w:proofErr w:type="spellStart"/>
+      <w:r>
+        <w:t>Labopdracht</w:t>
+      </w:r>
+      <w:proofErr w:type="spellEnd"/>
+      <w:r>
+        <w:t xml:space="preserve"> 4</w:t>
+      </w:r>
+    </w:p>
+    <w:p>
+      <w:pPr>
+        <w:pStyle w:val="Lijstalinea"/>
+        <w:numPr>
+          <w:ilvl w:val="0"/>
+          <w:numId w:val="9"/>
+        </w:numPr>
+      </w:pPr>
+      <w:r>
+        <w:t xml:space="preserve"> </w:t>
+      </w:r>
+    </w:p>
+    <w:tbl>
+      <w:tblPr>
+        <w:tblStyle w:val="Tabelraster"/>
+        <w:tblW w:w="0" w:type="auto"/>
+        <w:tblInd w:w="720" w:type="dxa"/>
+        <w:tblLook w:val="04A0" w:firstRow="1" w:lastRow="0" w:firstColumn="1" w:lastColumn="0" w:noHBand="0" w:noVBand="1"/>
+      </w:tblPr>
+      <w:tblGrid>
+        <w:gridCol w:w="4250"/>
+        <w:gridCol w:w="4318"/>
+      </w:tblGrid>
+      <w:tr>
+        <w:tc>
+          <w:tcPr>
+            <w:tcW w:w="4250" w:type="dxa"/>
+          </w:tcPr>
+          <w:p>
+            <w:pPr>
+              <w:pStyle w:val="Lijstalinea"/>
+              <w:ind w:left="0"/>
+            </w:pPr>
+            <w:r>
+              <w:t>Pin decoder</w:t>
+            </w:r>
+          </w:p>
+        </w:tc>
+        <w:tc>
+          <w:tcPr>
+            <w:tcW w:w="4318" w:type="dxa"/>
+          </w:tcPr>
+          <w:p>
+            <w:pPr>
+              <w:pStyle w:val="Lijstalinea"/>
+              <w:ind w:left="0"/>
+            </w:pPr>
+            <w:r>
+              <w:t>Pin microcontroller</w:t>
+            </w:r>
+          </w:p>
+        </w:tc>
+      </w:tr>
+      <w:tr>
+        <w:tc>
+          <w:tcPr>
+            <w:tcW w:w="4250" w:type="dxa"/>
+          </w:tcPr>
+          <w:p>
+            <w:pPr>
+              <w:pStyle w:val="Lijstalinea"/>
+              <w:ind w:left="0"/>
+            </w:pPr>
+            <w:r>
+              <w:t>D0</w:t>
+            </w:r>
+          </w:p>
+        </w:tc>
+        <w:tc>
+          <w:tcPr>
+            <w:tcW w:w="4318" w:type="dxa"/>
+          </w:tcPr>
+          <w:p>
+            <w:pPr>
+              <w:pStyle w:val="Lijstalinea"/>
+              <w:ind w:left="0"/>
+            </w:pPr>
+            <w:r>
+              <w:t>7 / a5</w:t>
+            </w:r>
+          </w:p>
+        </w:tc>
+      </w:tr>
+      <w:tr>
+        <w:tc>
+          <w:tcPr>
+            <w:tcW w:w="4250" w:type="dxa"/>
+          </w:tcPr>
+          <w:p>
+            <w:pPr>
+              <w:pStyle w:val="Lijstalinea"/>
+              <w:ind w:left="0"/>
+            </w:pPr>
+            <w:r>
+              <w:t>D1</w:t>
+            </w:r>
+          </w:p>
+        </w:tc>
+        <w:tc>
+          <w:tcPr>
+            <w:tcW w:w="4318" w:type="dxa"/>
+          </w:tcPr>
+          <w:p>
+            <w:pPr>
+              <w:pStyle w:val="Lijstalinea"/>
+              <w:ind w:left="0"/>
+            </w:pPr>
+            <w:r>
+              <w:t>6 / a4</w:t>
+            </w:r>
+          </w:p>
+        </w:tc>
+      </w:tr>
+      <w:tr>
+        <w:tc>
+          <w:tcPr>
+            <w:tcW w:w="4250" w:type="dxa"/>
+          </w:tcPr>
+          <w:p>
+            <w:pPr>
+              <w:pStyle w:val="Lijstalinea"/>
+              <w:ind w:left="0"/>
+            </w:pPr>
+            <w:r>
+              <w:t>D2</w:t>
+            </w:r>
+          </w:p>
+        </w:tc>
+        <w:tc>
+          <w:tcPr>
+            <w:tcW w:w="4318" w:type="dxa"/>
+          </w:tcPr>
+          <w:p>
+            <w:pPr>
+              <w:pStyle w:val="Lijstalinea"/>
+              <w:ind w:left="0"/>
+            </w:pPr>
+            <w:r>
+              <w:t>8 / a6</w:t>
+            </w:r>
+          </w:p>
+        </w:tc>
+      </w:tr>
+      <w:tr>
+        <w:tc>
+          <w:tcPr>
+            <w:tcW w:w="4250" w:type="dxa"/>
+          </w:tcPr>
+          <w:p>
+            <w:pPr>
+              <w:pStyle w:val="Lijstalinea"/>
+              <w:ind w:left="0"/>
+            </w:pPr>
+            <w:r>
+              <w:t>D3</w:t>
+            </w:r>
+          </w:p>
+        </w:tc>
+        <w:tc>
+          <w:tcPr>
+            <w:tcW w:w="4318" w:type="dxa"/>
+          </w:tcPr>
+          <w:p>
+            <w:pPr>
+              <w:pStyle w:val="Lijstalinea"/>
+              <w:ind w:left="0"/>
+            </w:pPr>
+            <w:r>
+              <w:t>9 / a7</w:t>
+            </w:r>
+          </w:p>
+        </w:tc>
+      </w:tr>
+      <w:tr>
+        <w:tc>
+          <w:tcPr>
+            <w:tcW w:w="4250" w:type="dxa"/>
+          </w:tcPr>
+          <w:p>
+            <w:pPr>
+              <w:pStyle w:val="Lijstalinea"/>
+              <w:ind w:left="0"/>
+            </w:pPr>
+            <w:r>
+              <w:t>BL</w:t>
+            </w:r>
+          </w:p>
+        </w:tc>
+        <w:tc>
+          <w:tcPr>
+            <w:tcW w:w="4318" w:type="dxa"/>
+          </w:tcPr>
+          <w:p>
+            <w:pPr>
+              <w:pStyle w:val="Lijstalinea"/>
+              <w:numPr>
+                <w:ilvl w:val="0"/>
+                <w:numId w:val="10"/>
+              </w:numPr>
+            </w:pPr>
+            <w:r>
+              <w:t>/ f3</w:t>
+            </w:r>
+          </w:p>
+        </w:tc>
+      </w:tr>
+    </w:tbl>
+    <w:p>
+      <w:pPr>
+        <w:pStyle w:val="Lijstalinea"/>
+        <w:numPr>
+          <w:ilvl w:val="0"/>
+          <w:numId w:val="9"/>
+        </w:numPr>
+      </w:pPr>
+      <w:r>
+        <w:t>PORTA.DIR = PORT</w:t>
+      </w:r>
+      <w:r>
+        <w:t>A</w:t>
+      </w:r>
+      <w:r>
+        <w:t>.DIR | 0xF0;</w:t>
+      </w:r>
+      <w:r>
+        <w:br/>
+        <w:t>P</w:t>
+      </w:r>
+      <w:r>
+        <w:t>ORTF.DIR = PORT</w:t>
+      </w:r>
+      <w:r>
+        <w:t>F</w:t>
+      </w:r>
+      <w:r>
+        <w:t>.DIR | 0x8;</w:t>
+      </w:r>
+      <w:r>
+        <w:br/>
+        <w:t>PORTF.DIR = PORTA.DIR | 0x8</w:t>
+      </w:r>
+    </w:p>
+    <w:p>
+      <w:pPr>
+        <w:pStyle w:val="Lijstalinea"/>
+        <w:numPr>
+          <w:ilvl w:val="0"/>
+          <w:numId w:val="9"/>
+        </w:numPr>
+      </w:pPr>
+      <w:r>
+        <w:t>Het werkt (eindelijk)</w:t>
+      </w:r>
+    </w:p>
+    <w:p/>
+    <w:p/>
+    <w:p>
+      <w:pPr>
+        <w:autoSpaceDE w:val="0"/>
+        <w:autoSpaceDN w:val="0"/>
+        <w:adjustRightInd w:val="0"/>
+        <w:spacing w:after="0" w:line="240" w:lineRule="auto"/>
+      </w:pPr>
+    </w:p>
+    <w:p>
+      <w:r>
+        <w:br w:type="page"/>
+      </w:r>
+    </w:p>
+    <w:p>
+      <w:proofErr w:type="spellStart"/>
+      <w:r>
+        <w:lastRenderedPageBreak/>
+        <w:t>Labopdracht</w:t>
+      </w:r>
+      <w:proofErr w:type="spellEnd"/>
+      <w:r>
+        <w:t xml:space="preserve"> 3</w:t>
+      </w:r>
+    </w:p>
+    <w:p/>
     <w:sectPr>
       <w:pgSz w:w="11906" w:h="16838"/>
       <w:pgMar w:top="1417" w:right="1417" w:bottom="1417" w:left="1417" w:header="708" w:footer="708" w:gutter="0"/>
@@ -886,6 +3397,95 @@
 <file path=word/numbering.xml><?xml version="1.0" encoding="utf-8"?>
 <w:numbering xmlns:wpc="http://schemas.microsoft.com/office/word/2010/wordprocessingCanvas" xmlns:cx="http://schemas.microsoft.com/office/drawing/2014/chartex" xmlns:cx1="http://schemas.microsoft.com/office/drawing/2015/9/8/chartex" xmlns:cx2="http://schemas.microsoft.com/office/drawing/2015/10/21/chartex" xmlns:cx3="http://schemas.microsoft.com/office/drawing/2016/5/9/chartex" xmlns:cx4="http://schemas.microsoft.com/office/drawing/2016/5/10/chartex" xmlns:cx5="http://schemas.microsoft.com/office/drawing/2016/5/11/chartex" xmlns:cx6="http://schemas.microsoft.com/office/drawing/2016/5/12/chartex" xmlns:cx7="http://schemas.microsoft.com/office/drawing/2016/5/13/chartex" xmlns:cx8="http://schemas.microsoft.com/office/drawing/2016/5/14/chartex" xmlns:mc="http://schemas.openxmlformats.org/markup-compatibility/2006" xmlns:aink="http://schemas.microsoft.com/office/drawing/2016/ink" xmlns:am3d="http://schemas.microsoft.com/office/drawing/2017/model3d" xmlns:o="urn:schemas-microsoft-com:office:office" xmlns:oel="http://schemas.microsoft.com/office/2019/extlst" xmlns:r="http://schemas.openxmlformats.org/officeDocument/2006/relationships" xmlns:m="http://schemas.openxmlformats.org/officeDocument/2006/math" xmlns:v="urn:schemas-microsoft-com:vml" xmlns:wp14="http://schemas.microsoft.com/office/word/2010/wordprocessingDrawing" xmlns:wp="http://schemas.openxmlformats.org/drawingml/2006/wordprocessingDrawing" xmlns:w10="urn:schemas-microsoft-com:office:word" xmlns:w="http://schemas.openxmlformats.org/wordprocessingml/2006/main" xmlns:w14="http://schemas.microsoft.com/office/word/2010/wordml" xmlns:w15="http://schemas.microsoft.com/office/word/2012/wordml" xmlns:w16cex="http://schemas.microsoft.com/office/word/2018/wordml/cex" xmlns:w16cid="http://schemas.microsoft.com/office/word/2016/wordml/cid" xmlns:w16="http://schemas.microsoft.com/office/word/2018/wordml" xmlns:w16du="http://schemas.microsoft.com/office/word/2023/wordml/word16du" xmlns:w16sdtdh="http://schemas.microsoft.com/office/word/2020/wordml/sdtdatahash" xmlns:w16se="http://schemas.microsoft.com/office/word/2015/wordml/symex" xmlns:wpg="http://schemas.microsoft.com/office/word/2010/wordprocessingGroup" xmlns:wpi="http://schemas.microsoft.com/office/word/2010/wordprocessingInk" xmlns:wne="http://schemas.microsoft.com/office/word/2006/wordml" xmlns:wps="http://schemas.microsoft.com/office/word/2010/wordprocessingShape" mc:Ignorable="w14 w15 w16se w16cid w16 w16cex w16sdtdh w16du wp14">
   <w:abstractNum w:abstractNumId="0" w15:restartNumberingAfterBreak="0">
+    <w:nsid w:val="00B008B9"/>
+    <w:multiLevelType w:val="hybridMultilevel"/>
+    <w:tmpl w:val="F4E477C6"/>
+    <w:lvl w:ilvl="0" w:tplc="04130017">
+      <w:start w:val="1"/>
+      <w:numFmt w:val="lowerLetter"/>
+      <w:lvlText w:val="%1)"/>
+      <w:lvlJc w:val="left"/>
+      <w:pPr>
+        <w:ind w:left="720" w:hanging="360"/>
+      </w:pPr>
+      <w:rPr>
+        <w:rFonts w:hint="default"/>
+      </w:rPr>
+    </w:lvl>
+    <w:lvl w:ilvl="1" w:tplc="04130019" w:tentative="1">
+      <w:start w:val="1"/>
+      <w:numFmt w:val="lowerLetter"/>
+      <w:lvlText w:val="%2."/>
+      <w:lvlJc w:val="left"/>
+      <w:pPr>
+        <w:ind w:left="1440" w:hanging="360"/>
+      </w:pPr>
+    </w:lvl>
+    <w:lvl w:ilvl="2" w:tplc="0413001B" w:tentative="1">
+      <w:start w:val="1"/>
+      <w:numFmt w:val="lowerRoman"/>
+      <w:lvlText w:val="%3."/>
+      <w:lvlJc w:val="right"/>
+      <w:pPr>
+        <w:ind w:left="2160" w:hanging="180"/>
+      </w:pPr>
+    </w:lvl>
+    <w:lvl w:ilvl="3" w:tplc="0413000F" w:tentative="1">
+      <w:start w:val="1"/>
+      <w:numFmt w:val="decimal"/>
+      <w:lvlText w:val="%4."/>
+      <w:lvlJc w:val="left"/>
+      <w:pPr>
+        <w:ind w:left="2880" w:hanging="360"/>
+      </w:pPr>
+    </w:lvl>
+    <w:lvl w:ilvl="4" w:tplc="04130019" w:tentative="1">
+      <w:start w:val="1"/>
+      <w:numFmt w:val="lowerLetter"/>
+      <w:lvlText w:val="%5."/>
+      <w:lvlJc w:val="left"/>
+      <w:pPr>
+        <w:ind w:left="3600" w:hanging="360"/>
+      </w:pPr>
+    </w:lvl>
+    <w:lvl w:ilvl="5" w:tplc="0413001B" w:tentative="1">
+      <w:start w:val="1"/>
+      <w:numFmt w:val="lowerRoman"/>
+      <w:lvlText w:val="%6."/>
+      <w:lvlJc w:val="right"/>
+      <w:pPr>
+        <w:ind w:left="4320" w:hanging="180"/>
+      </w:pPr>
+    </w:lvl>
+    <w:lvl w:ilvl="6" w:tplc="0413000F" w:tentative="1">
+      <w:start w:val="1"/>
+      <w:numFmt w:val="decimal"/>
+      <w:lvlText w:val="%7."/>
+      <w:lvlJc w:val="left"/>
+      <w:pPr>
+        <w:ind w:left="5040" w:hanging="360"/>
+      </w:pPr>
+    </w:lvl>
+    <w:lvl w:ilvl="7" w:tplc="04130019" w:tentative="1">
+      <w:start w:val="1"/>
+      <w:numFmt w:val="lowerLetter"/>
+      <w:lvlText w:val="%8."/>
+      <w:lvlJc w:val="left"/>
+      <w:pPr>
+        <w:ind w:left="5760" w:hanging="360"/>
+      </w:pPr>
+    </w:lvl>
+    <w:lvl w:ilvl="8" w:tplc="0413001B" w:tentative="1">
+      <w:start w:val="1"/>
+      <w:numFmt w:val="lowerRoman"/>
+      <w:lvlText w:val="%9."/>
+      <w:lvlJc w:val="right"/>
+      <w:pPr>
+        <w:ind w:left="6480" w:hanging="180"/>
+      </w:pPr>
+    </w:lvl>
+  </w:abstractNum>
+  <w:abstractNum w:abstractNumId="1" w15:restartNumberingAfterBreak="0">
     <w:nsid w:val="086F4C34"/>
     <w:multiLevelType w:val="hybridMultilevel"/>
     <w:tmpl w:val="1BB8A618"/>
@@ -974,7 +3574,96 @@
       </w:pPr>
     </w:lvl>
   </w:abstractNum>
-  <w:abstractNum w:abstractNumId="1" w15:restartNumberingAfterBreak="0">
+  <w:abstractNum w:abstractNumId="2" w15:restartNumberingAfterBreak="0">
+    <w:nsid w:val="20A20D41"/>
+    <w:multiLevelType w:val="hybridMultilevel"/>
+    <w:tmpl w:val="11567BC4"/>
+    <w:lvl w:ilvl="0" w:tplc="04130017">
+      <w:start w:val="1"/>
+      <w:numFmt w:val="lowerLetter"/>
+      <w:lvlText w:val="%1)"/>
+      <w:lvlJc w:val="left"/>
+      <w:pPr>
+        <w:ind w:left="720" w:hanging="360"/>
+      </w:pPr>
+      <w:rPr>
+        <w:rFonts w:hint="default"/>
+      </w:rPr>
+    </w:lvl>
+    <w:lvl w:ilvl="1" w:tplc="04130019" w:tentative="1">
+      <w:start w:val="1"/>
+      <w:numFmt w:val="lowerLetter"/>
+      <w:lvlText w:val="%2."/>
+      <w:lvlJc w:val="left"/>
+      <w:pPr>
+        <w:ind w:left="1440" w:hanging="360"/>
+      </w:pPr>
+    </w:lvl>
+    <w:lvl w:ilvl="2" w:tplc="0413001B" w:tentative="1">
+      <w:start w:val="1"/>
+      <w:numFmt w:val="lowerRoman"/>
+      <w:lvlText w:val="%3."/>
+      <w:lvlJc w:val="right"/>
+      <w:pPr>
+        <w:ind w:left="2160" w:hanging="180"/>
+      </w:pPr>
+    </w:lvl>
+    <w:lvl w:ilvl="3" w:tplc="0413000F" w:tentative="1">
+      <w:start w:val="1"/>
+      <w:numFmt w:val="decimal"/>
+      <w:lvlText w:val="%4."/>
+      <w:lvlJc w:val="left"/>
+      <w:pPr>
+        <w:ind w:left="2880" w:hanging="360"/>
+      </w:pPr>
+    </w:lvl>
+    <w:lvl w:ilvl="4" w:tplc="04130019" w:tentative="1">
+      <w:start w:val="1"/>
+      <w:numFmt w:val="lowerLetter"/>
+      <w:lvlText w:val="%5."/>
+      <w:lvlJc w:val="left"/>
+      <w:pPr>
+        <w:ind w:left="3600" w:hanging="360"/>
+      </w:pPr>
+    </w:lvl>
+    <w:lvl w:ilvl="5" w:tplc="0413001B" w:tentative="1">
+      <w:start w:val="1"/>
+      <w:numFmt w:val="lowerRoman"/>
+      <w:lvlText w:val="%6."/>
+      <w:lvlJc w:val="right"/>
+      <w:pPr>
+        <w:ind w:left="4320" w:hanging="180"/>
+      </w:pPr>
+    </w:lvl>
+    <w:lvl w:ilvl="6" w:tplc="0413000F" w:tentative="1">
+      <w:start w:val="1"/>
+      <w:numFmt w:val="decimal"/>
+      <w:lvlText w:val="%7."/>
+      <w:lvlJc w:val="left"/>
+      <w:pPr>
+        <w:ind w:left="5040" w:hanging="360"/>
+      </w:pPr>
+    </w:lvl>
+    <w:lvl w:ilvl="7" w:tplc="04130019" w:tentative="1">
+      <w:start w:val="1"/>
+      <w:numFmt w:val="lowerLetter"/>
+      <w:lvlText w:val="%8."/>
+      <w:lvlJc w:val="left"/>
+      <w:pPr>
+        <w:ind w:left="5760" w:hanging="360"/>
+      </w:pPr>
+    </w:lvl>
+    <w:lvl w:ilvl="8" w:tplc="0413001B" w:tentative="1">
+      <w:start w:val="1"/>
+      <w:numFmt w:val="lowerRoman"/>
+      <w:lvlText w:val="%9."/>
+      <w:lvlJc w:val="right"/>
+      <w:pPr>
+        <w:ind w:left="6480" w:hanging="180"/>
+      </w:pPr>
+    </w:lvl>
+  </w:abstractNum>
+  <w:abstractNum w:abstractNumId="3" w15:restartNumberingAfterBreak="0">
     <w:nsid w:val="21457A1C"/>
     <w:multiLevelType w:val="hybridMultilevel"/>
     <w:tmpl w:val="2A0A3424"/>
@@ -1063,7 +3752,185 @@
       </w:pPr>
     </w:lvl>
   </w:abstractNum>
-  <w:abstractNum w:abstractNumId="2" w15:restartNumberingAfterBreak="0">
+  <w:abstractNum w:abstractNumId="4" w15:restartNumberingAfterBreak="0">
+    <w:nsid w:val="3458595E"/>
+    <w:multiLevelType w:val="hybridMultilevel"/>
+    <w:tmpl w:val="35820894"/>
+    <w:lvl w:ilvl="0" w:tplc="FFFFFFFF">
+      <w:start w:val="1"/>
+      <w:numFmt w:val="lowerLetter"/>
+      <w:lvlText w:val="%1)"/>
+      <w:lvlJc w:val="left"/>
+      <w:pPr>
+        <w:ind w:left="720" w:hanging="360"/>
+      </w:pPr>
+      <w:rPr>
+        <w:rFonts w:hint="default"/>
+      </w:rPr>
+    </w:lvl>
+    <w:lvl w:ilvl="1" w:tplc="FFFFFFFF" w:tentative="1">
+      <w:start w:val="1"/>
+      <w:numFmt w:val="lowerLetter"/>
+      <w:lvlText w:val="%2."/>
+      <w:lvlJc w:val="left"/>
+      <w:pPr>
+        <w:ind w:left="1440" w:hanging="360"/>
+      </w:pPr>
+    </w:lvl>
+    <w:lvl w:ilvl="2" w:tplc="FFFFFFFF" w:tentative="1">
+      <w:start w:val="1"/>
+      <w:numFmt w:val="lowerRoman"/>
+      <w:lvlText w:val="%3."/>
+      <w:lvlJc w:val="right"/>
+      <w:pPr>
+        <w:ind w:left="2160" w:hanging="180"/>
+      </w:pPr>
+    </w:lvl>
+    <w:lvl w:ilvl="3" w:tplc="FFFFFFFF" w:tentative="1">
+      <w:start w:val="1"/>
+      <w:numFmt w:val="decimal"/>
+      <w:lvlText w:val="%4."/>
+      <w:lvlJc w:val="left"/>
+      <w:pPr>
+        <w:ind w:left="2880" w:hanging="360"/>
+      </w:pPr>
+    </w:lvl>
+    <w:lvl w:ilvl="4" w:tplc="FFFFFFFF" w:tentative="1">
+      <w:start w:val="1"/>
+      <w:numFmt w:val="lowerLetter"/>
+      <w:lvlText w:val="%5."/>
+      <w:lvlJc w:val="left"/>
+      <w:pPr>
+        <w:ind w:left="3600" w:hanging="360"/>
+      </w:pPr>
+    </w:lvl>
+    <w:lvl w:ilvl="5" w:tplc="FFFFFFFF" w:tentative="1">
+      <w:start w:val="1"/>
+      <w:numFmt w:val="lowerRoman"/>
+      <w:lvlText w:val="%6."/>
+      <w:lvlJc w:val="right"/>
+      <w:pPr>
+        <w:ind w:left="4320" w:hanging="180"/>
+      </w:pPr>
+    </w:lvl>
+    <w:lvl w:ilvl="6" w:tplc="FFFFFFFF" w:tentative="1">
+      <w:start w:val="1"/>
+      <w:numFmt w:val="decimal"/>
+      <w:lvlText w:val="%7."/>
+      <w:lvlJc w:val="left"/>
+      <w:pPr>
+        <w:ind w:left="5040" w:hanging="360"/>
+      </w:pPr>
+    </w:lvl>
+    <w:lvl w:ilvl="7" w:tplc="FFFFFFFF" w:tentative="1">
+      <w:start w:val="1"/>
+      <w:numFmt w:val="lowerLetter"/>
+      <w:lvlText w:val="%8."/>
+      <w:lvlJc w:val="left"/>
+      <w:pPr>
+        <w:ind w:left="5760" w:hanging="360"/>
+      </w:pPr>
+    </w:lvl>
+    <w:lvl w:ilvl="8" w:tplc="FFFFFFFF" w:tentative="1">
+      <w:start w:val="1"/>
+      <w:numFmt w:val="lowerRoman"/>
+      <w:lvlText w:val="%9."/>
+      <w:lvlJc w:val="right"/>
+      <w:pPr>
+        <w:ind w:left="6480" w:hanging="180"/>
+      </w:pPr>
+    </w:lvl>
+  </w:abstractNum>
+  <w:abstractNum w:abstractNumId="5" w15:restartNumberingAfterBreak="0">
+    <w:nsid w:val="3E8A6B0F"/>
+    <w:multiLevelType w:val="hybridMultilevel"/>
+    <w:tmpl w:val="35820894"/>
+    <w:lvl w:ilvl="0" w:tplc="04130017">
+      <w:start w:val="1"/>
+      <w:numFmt w:val="lowerLetter"/>
+      <w:lvlText w:val="%1)"/>
+      <w:lvlJc w:val="left"/>
+      <w:pPr>
+        <w:ind w:left="720" w:hanging="360"/>
+      </w:pPr>
+      <w:rPr>
+        <w:rFonts w:hint="default"/>
+      </w:rPr>
+    </w:lvl>
+    <w:lvl w:ilvl="1" w:tplc="04130019" w:tentative="1">
+      <w:start w:val="1"/>
+      <w:numFmt w:val="lowerLetter"/>
+      <w:lvlText w:val="%2."/>
+      <w:lvlJc w:val="left"/>
+      <w:pPr>
+        <w:ind w:left="1440" w:hanging="360"/>
+      </w:pPr>
+    </w:lvl>
+    <w:lvl w:ilvl="2" w:tplc="0413001B" w:tentative="1">
+      <w:start w:val="1"/>
+      <w:numFmt w:val="lowerRoman"/>
+      <w:lvlText w:val="%3."/>
+      <w:lvlJc w:val="right"/>
+      <w:pPr>
+        <w:ind w:left="2160" w:hanging="180"/>
+      </w:pPr>
+    </w:lvl>
+    <w:lvl w:ilvl="3" w:tplc="0413000F" w:tentative="1">
+      <w:start w:val="1"/>
+      <w:numFmt w:val="decimal"/>
+      <w:lvlText w:val="%4."/>
+      <w:lvlJc w:val="left"/>
+      <w:pPr>
+        <w:ind w:left="2880" w:hanging="360"/>
+      </w:pPr>
+    </w:lvl>
+    <w:lvl w:ilvl="4" w:tplc="04130019" w:tentative="1">
+      <w:start w:val="1"/>
+      <w:numFmt w:val="lowerLetter"/>
+      <w:lvlText w:val="%5."/>
+      <w:lvlJc w:val="left"/>
+      <w:pPr>
+        <w:ind w:left="3600" w:hanging="360"/>
+      </w:pPr>
+    </w:lvl>
+    <w:lvl w:ilvl="5" w:tplc="0413001B" w:tentative="1">
+      <w:start w:val="1"/>
+      <w:numFmt w:val="lowerRoman"/>
+      <w:lvlText w:val="%6."/>
+      <w:lvlJc w:val="right"/>
+      <w:pPr>
+        <w:ind w:left="4320" w:hanging="180"/>
+      </w:pPr>
+    </w:lvl>
+    <w:lvl w:ilvl="6" w:tplc="0413000F" w:tentative="1">
+      <w:start w:val="1"/>
+      <w:numFmt w:val="decimal"/>
+      <w:lvlText w:val="%7."/>
+      <w:lvlJc w:val="left"/>
+      <w:pPr>
+        <w:ind w:left="5040" w:hanging="360"/>
+      </w:pPr>
+    </w:lvl>
+    <w:lvl w:ilvl="7" w:tplc="04130019" w:tentative="1">
+      <w:start w:val="1"/>
+      <w:numFmt w:val="lowerLetter"/>
+      <w:lvlText w:val="%8."/>
+      <w:lvlJc w:val="left"/>
+      <w:pPr>
+        <w:ind w:left="5760" w:hanging="360"/>
+      </w:pPr>
+    </w:lvl>
+    <w:lvl w:ilvl="8" w:tplc="0413001B" w:tentative="1">
+      <w:start w:val="1"/>
+      <w:numFmt w:val="lowerRoman"/>
+      <w:lvlText w:val="%9."/>
+      <w:lvlJc w:val="right"/>
+      <w:pPr>
+        <w:ind w:left="6480" w:hanging="180"/>
+      </w:pPr>
+    </w:lvl>
+  </w:abstractNum>
+  <w:abstractNum w:abstractNumId="6" w15:restartNumberingAfterBreak="0">
     <w:nsid w:val="5AA664D9"/>
     <w:multiLevelType w:val="hybridMultilevel"/>
     <w:tmpl w:val="C9A2E048"/>
@@ -1152,7 +4019,7 @@
       </w:pPr>
     </w:lvl>
   </w:abstractNum>
-  <w:abstractNum w:abstractNumId="3" w15:restartNumberingAfterBreak="0">
+  <w:abstractNum w:abstractNumId="7" w15:restartNumberingAfterBreak="0">
     <w:nsid w:val="659710FD"/>
     <w:multiLevelType w:val="hybridMultilevel"/>
     <w:tmpl w:val="B83A150A"/>
@@ -1241,17 +4108,213 @@
       </w:pPr>
     </w:lvl>
   </w:abstractNum>
+  <w:abstractNum w:abstractNumId="8" w15:restartNumberingAfterBreak="0">
+    <w:nsid w:val="74EA174B"/>
+    <w:multiLevelType w:val="hybridMultilevel"/>
+    <w:tmpl w:val="11B22E46"/>
+    <w:lvl w:ilvl="0" w:tplc="A0845284">
+      <w:start w:val="14"/>
+      <w:numFmt w:val="decimal"/>
+      <w:lvlText w:val="%1"/>
+      <w:lvlJc w:val="left"/>
+      <w:pPr>
+        <w:ind w:left="720" w:hanging="360"/>
+      </w:pPr>
+      <w:rPr>
+        <w:rFonts w:hint="default"/>
+      </w:rPr>
+    </w:lvl>
+    <w:lvl w:ilvl="1" w:tplc="04130019" w:tentative="1">
+      <w:start w:val="1"/>
+      <w:numFmt w:val="lowerLetter"/>
+      <w:lvlText w:val="%2."/>
+      <w:lvlJc w:val="left"/>
+      <w:pPr>
+        <w:ind w:left="1440" w:hanging="360"/>
+      </w:pPr>
+    </w:lvl>
+    <w:lvl w:ilvl="2" w:tplc="0413001B" w:tentative="1">
+      <w:start w:val="1"/>
+      <w:numFmt w:val="lowerRoman"/>
+      <w:lvlText w:val="%3."/>
+      <w:lvlJc w:val="right"/>
+      <w:pPr>
+        <w:ind w:left="2160" w:hanging="180"/>
+      </w:pPr>
+    </w:lvl>
+    <w:lvl w:ilvl="3" w:tplc="0413000F" w:tentative="1">
+      <w:start w:val="1"/>
+      <w:numFmt w:val="decimal"/>
+      <w:lvlText w:val="%4."/>
+      <w:lvlJc w:val="left"/>
+      <w:pPr>
+        <w:ind w:left="2880" w:hanging="360"/>
+      </w:pPr>
+    </w:lvl>
+    <w:lvl w:ilvl="4" w:tplc="04130019" w:tentative="1">
+      <w:start w:val="1"/>
+      <w:numFmt w:val="lowerLetter"/>
+      <w:lvlText w:val="%5."/>
+      <w:lvlJc w:val="left"/>
+      <w:pPr>
+        <w:ind w:left="3600" w:hanging="360"/>
+      </w:pPr>
+    </w:lvl>
+    <w:lvl w:ilvl="5" w:tplc="0413001B" w:tentative="1">
+      <w:start w:val="1"/>
+      <w:numFmt w:val="lowerRoman"/>
+      <w:lvlText w:val="%6."/>
+      <w:lvlJc w:val="right"/>
+      <w:pPr>
+        <w:ind w:left="4320" w:hanging="180"/>
+      </w:pPr>
+    </w:lvl>
+    <w:lvl w:ilvl="6" w:tplc="0413000F" w:tentative="1">
+      <w:start w:val="1"/>
+      <w:numFmt w:val="decimal"/>
+      <w:lvlText w:val="%7."/>
+      <w:lvlJc w:val="left"/>
+      <w:pPr>
+        <w:ind w:left="5040" w:hanging="360"/>
+      </w:pPr>
+    </w:lvl>
+    <w:lvl w:ilvl="7" w:tplc="04130019" w:tentative="1">
+      <w:start w:val="1"/>
+      <w:numFmt w:val="lowerLetter"/>
+      <w:lvlText w:val="%8."/>
+      <w:lvlJc w:val="left"/>
+      <w:pPr>
+        <w:ind w:left="5760" w:hanging="360"/>
+      </w:pPr>
+    </w:lvl>
+    <w:lvl w:ilvl="8" w:tplc="0413001B" w:tentative="1">
+      <w:start w:val="1"/>
+      <w:numFmt w:val="lowerRoman"/>
+      <w:lvlText w:val="%9."/>
+      <w:lvlJc w:val="right"/>
+      <w:pPr>
+        <w:ind w:left="6480" w:hanging="180"/>
+      </w:pPr>
+    </w:lvl>
+  </w:abstractNum>
+  <w:abstractNum w:abstractNumId="9" w15:restartNumberingAfterBreak="0">
+    <w:nsid w:val="7DF14EF1"/>
+    <w:multiLevelType w:val="hybridMultilevel"/>
+    <w:tmpl w:val="32180DD8"/>
+    <w:lvl w:ilvl="0" w:tplc="04130017">
+      <w:start w:val="1"/>
+      <w:numFmt w:val="lowerLetter"/>
+      <w:lvlText w:val="%1)"/>
+      <w:lvlJc w:val="left"/>
+      <w:pPr>
+        <w:ind w:left="720" w:hanging="360"/>
+      </w:pPr>
+      <w:rPr>
+        <w:rFonts w:hint="default"/>
+      </w:rPr>
+    </w:lvl>
+    <w:lvl w:ilvl="1" w:tplc="04130019" w:tentative="1">
+      <w:start w:val="1"/>
+      <w:numFmt w:val="lowerLetter"/>
+      <w:lvlText w:val="%2."/>
+      <w:lvlJc w:val="left"/>
+      <w:pPr>
+        <w:ind w:left="1440" w:hanging="360"/>
+      </w:pPr>
+    </w:lvl>
+    <w:lvl w:ilvl="2" w:tplc="0413001B" w:tentative="1">
+      <w:start w:val="1"/>
+      <w:numFmt w:val="lowerRoman"/>
+      <w:lvlText w:val="%3."/>
+      <w:lvlJc w:val="right"/>
+      <w:pPr>
+        <w:ind w:left="2160" w:hanging="180"/>
+      </w:pPr>
+    </w:lvl>
+    <w:lvl w:ilvl="3" w:tplc="0413000F" w:tentative="1">
+      <w:start w:val="1"/>
+      <w:numFmt w:val="decimal"/>
+      <w:lvlText w:val="%4."/>
+      <w:lvlJc w:val="left"/>
+      <w:pPr>
+        <w:ind w:left="2880" w:hanging="360"/>
+      </w:pPr>
+    </w:lvl>
+    <w:lvl w:ilvl="4" w:tplc="04130019" w:tentative="1">
+      <w:start w:val="1"/>
+      <w:numFmt w:val="lowerLetter"/>
+      <w:lvlText w:val="%5."/>
+      <w:lvlJc w:val="left"/>
+      <w:pPr>
+        <w:ind w:left="3600" w:hanging="360"/>
+      </w:pPr>
+    </w:lvl>
+    <w:lvl w:ilvl="5" w:tplc="0413001B" w:tentative="1">
+      <w:start w:val="1"/>
+      <w:numFmt w:val="lowerRoman"/>
+      <w:lvlText w:val="%6."/>
+      <w:lvlJc w:val="right"/>
+      <w:pPr>
+        <w:ind w:left="4320" w:hanging="180"/>
+      </w:pPr>
+    </w:lvl>
+    <w:lvl w:ilvl="6" w:tplc="0413000F" w:tentative="1">
+      <w:start w:val="1"/>
+      <w:numFmt w:val="decimal"/>
+      <w:lvlText w:val="%7."/>
+      <w:lvlJc w:val="left"/>
+      <w:pPr>
+        <w:ind w:left="5040" w:hanging="360"/>
+      </w:pPr>
+    </w:lvl>
+    <w:lvl w:ilvl="7" w:tplc="04130019" w:tentative="1">
+      <w:start w:val="1"/>
+      <w:numFmt w:val="lowerLetter"/>
+      <w:lvlText w:val="%8."/>
+      <w:lvlJc w:val="left"/>
+      <w:pPr>
+        <w:ind w:left="5760" w:hanging="360"/>
+      </w:pPr>
+    </w:lvl>
+    <w:lvl w:ilvl="8" w:tplc="0413001B" w:tentative="1">
+      <w:start w:val="1"/>
+      <w:numFmt w:val="lowerRoman"/>
+      <w:lvlText w:val="%9."/>
+      <w:lvlJc w:val="right"/>
+      <w:pPr>
+        <w:ind w:left="6480" w:hanging="180"/>
+      </w:pPr>
+    </w:lvl>
+  </w:abstractNum>
   <w:num w:numId="1" w16cid:durableId="1660842712">
+    <w:abstractNumId w:val="1"/>
+  </w:num>
+  <w:num w:numId="2" w16cid:durableId="1381899354">
+    <w:abstractNumId w:val="7"/>
+  </w:num>
+  <w:num w:numId="3" w16cid:durableId="1097753595">
+    <w:abstractNumId w:val="6"/>
+  </w:num>
+  <w:num w:numId="4" w16cid:durableId="986471300">
+    <w:abstractNumId w:val="3"/>
+  </w:num>
+  <w:num w:numId="5" w16cid:durableId="241304392">
+    <w:abstractNumId w:val="5"/>
+  </w:num>
+  <w:num w:numId="6" w16cid:durableId="574049880">
+    <w:abstractNumId w:val="4"/>
+  </w:num>
+  <w:num w:numId="7" w16cid:durableId="1544053145">
+    <w:abstractNumId w:val="2"/>
+  </w:num>
+  <w:num w:numId="8" w16cid:durableId="377364475">
+    <w:abstractNumId w:val="9"/>
+  </w:num>
+  <w:num w:numId="9" w16cid:durableId="1647394729">
     <w:abstractNumId w:val="0"/>
   </w:num>
-  <w:num w:numId="2" w16cid:durableId="1381899354">
-    <w:abstractNumId w:val="3"/>
-  </w:num>
-  <w:num w:numId="3" w16cid:durableId="1097753595">
-    <w:abstractNumId w:val="2"/>
-  </w:num>
-  <w:num w:numId="4" w16cid:durableId="986471300">
-    <w:abstractNumId w:val="1"/>
+  <w:num w:numId="10" w16cid:durableId="146213176">
+    <w:abstractNumId w:val="8"/>
   </w:num>
 </w:numbering>
 </file>
@@ -2194,6 +5257,114 @@
 </w:styles>
 </file>
 
+<file path=word/ink/ink1.xml><?xml version="1.0" encoding="utf-8"?>
+<inkml:ink xmlns:inkml="http://www.w3.org/2003/InkML">
+  <inkml:definitions>
+    <inkml:context xml:id="ctx0">
+      <inkml:inkSource xml:id="inkSrc0">
+        <inkml:traceFormat>
+          <inkml:channel name="X" type="integer" min="-2.14748E9" max="2.14748E9" units="cm"/>
+          <inkml:channel name="Y" type="integer" min="-2.14748E9" max="2.14748E9" units="cm"/>
+          <inkml:channel name="F" type="integer" max="32767" units="dev"/>
+        </inkml:traceFormat>
+        <inkml:channelProperties>
+          <inkml:channelProperty channel="X" name="resolution" value="1000" units="1/cm"/>
+          <inkml:channelProperty channel="Y" name="resolution" value="1000" units="1/cm"/>
+          <inkml:channelProperty channel="F" name="resolution" value="0" units="1/dev"/>
+        </inkml:channelProperties>
+      </inkml:inkSource>
+      <inkml:timestamp xml:id="ts0" timeString="2024-10-01T07:00:55.258"/>
+    </inkml:context>
+    <inkml:brush xml:id="br0">
+      <inkml:brushProperty name="width" value="0.035" units="cm"/>
+      <inkml:brushProperty name="height" value="0.035" units="cm"/>
+    </inkml:brush>
+  </inkml:definitions>
+  <inkml:trace contextRef="#ctx0" brushRef="#br0">1 0 24575,'462'0'-1365,"-446"0"-5461</inkml:trace>
+</inkml:ink>
+</file>
+
+<file path=word/ink/ink2.xml><?xml version="1.0" encoding="utf-8"?>
+<inkml:ink xmlns:inkml="http://www.w3.org/2003/InkML">
+  <inkml:definitions>
+    <inkml:context xml:id="ctx0">
+      <inkml:inkSource xml:id="inkSrc0">
+        <inkml:traceFormat>
+          <inkml:channel name="X" type="integer" min="-2.14748E9" max="2.14748E9" units="cm"/>
+          <inkml:channel name="Y" type="integer" min="-2.14748E9" max="2.14748E9" units="cm"/>
+          <inkml:channel name="F" type="integer" max="32767" units="dev"/>
+        </inkml:traceFormat>
+        <inkml:channelProperties>
+          <inkml:channelProperty channel="X" name="resolution" value="1000" units="1/cm"/>
+          <inkml:channelProperty channel="Y" name="resolution" value="1000" units="1/cm"/>
+          <inkml:channelProperty channel="F" name="resolution" value="0" units="1/dev"/>
+        </inkml:channelProperties>
+      </inkml:inkSource>
+      <inkml:timestamp xml:id="ts0" timeString="2024-10-01T07:00:36.741"/>
+    </inkml:context>
+    <inkml:brush xml:id="br0">
+      <inkml:brushProperty name="width" value="0.035" units="cm"/>
+      <inkml:brushProperty name="height" value="0.035" units="cm"/>
+    </inkml:brush>
+  </inkml:definitions>
+  <inkml:trace contextRef="#ctx0" brushRef="#br0">1 97 24575,'24'-10'0,"1"1"0,0 1 0,42-8 0,-3 1 0,-15 3-273,0 3 0,1 1 0,0 3 0,71 1 0,-101 4-6553</inkml:trace>
+</inkml:ink>
+</file>
+
+<file path=word/ink/ink3.xml><?xml version="1.0" encoding="utf-8"?>
+<inkml:ink xmlns:inkml="http://www.w3.org/2003/InkML">
+  <inkml:definitions>
+    <inkml:context xml:id="ctx0">
+      <inkml:inkSource xml:id="inkSrc0">
+        <inkml:traceFormat>
+          <inkml:channel name="X" type="integer" min="-2.14748E9" max="2.14748E9" units="cm"/>
+          <inkml:channel name="Y" type="integer" min="-2.14748E9" max="2.14748E9" units="cm"/>
+          <inkml:channel name="F" type="integer" max="32767" units="dev"/>
+        </inkml:traceFormat>
+        <inkml:channelProperties>
+          <inkml:channelProperty channel="X" name="resolution" value="1000" units="1/cm"/>
+          <inkml:channelProperty channel="Y" name="resolution" value="1000" units="1/cm"/>
+          <inkml:channelProperty channel="F" name="resolution" value="0" units="1/dev"/>
+        </inkml:channelProperties>
+      </inkml:inkSource>
+      <inkml:timestamp xml:id="ts0" timeString="2024-10-01T07:00:06.117"/>
+    </inkml:context>
+    <inkml:brush xml:id="br0">
+      <inkml:brushProperty name="width" value="0.035" units="cm"/>
+      <inkml:brushProperty name="height" value="0.035" units="cm"/>
+    </inkml:brush>
+  </inkml:definitions>
+  <inkml:trace contextRef="#ctx0" brushRef="#br0">1 0 24575,'501'0'-1365,"-484"0"-5461</inkml:trace>
+</inkml:ink>
+</file>
+
+<file path=word/ink/ink4.xml><?xml version="1.0" encoding="utf-8"?>
+<inkml:ink xmlns:inkml="http://www.w3.org/2003/InkML">
+  <inkml:definitions>
+    <inkml:context xml:id="ctx0">
+      <inkml:inkSource xml:id="inkSrc0">
+        <inkml:traceFormat>
+          <inkml:channel name="X" type="integer" min="-2.14748E9" max="2.14748E9" units="cm"/>
+          <inkml:channel name="Y" type="integer" min="-2.14748E9" max="2.14748E9" units="cm"/>
+          <inkml:channel name="F" type="integer" max="32767" units="dev"/>
+        </inkml:traceFormat>
+        <inkml:channelProperties>
+          <inkml:channelProperty channel="X" name="resolution" value="1000" units="1/cm"/>
+          <inkml:channelProperty channel="Y" name="resolution" value="1000" units="1/cm"/>
+          <inkml:channelProperty channel="F" name="resolution" value="0" units="1/dev"/>
+        </inkml:channelProperties>
+      </inkml:inkSource>
+      <inkml:timestamp xml:id="ts0" timeString="2024-10-01T07:04:24.150"/>
+    </inkml:context>
+    <inkml:brush xml:id="br0">
+      <inkml:brushProperty name="width" value="0.035" units="cm"/>
+      <inkml:brushProperty name="height" value="0.035" units="cm"/>
+    </inkml:brush>
+  </inkml:definitions>
+  <inkml:trace contextRef="#ctx0" brushRef="#br0">1 0 24575,'3'0'0,"4"0"0,5 0 0,3 0 0,3 0 0,1 0 0,4 0 0,1 0 0,0 0 0,0 0 0,-2 0 0,-1 0 0,2 0 0,-2 0-8191</inkml:trace>
+</inkml:ink>
+</file>
+
 <file path=word/theme/theme1.xml><?xml version="1.0" encoding="utf-8"?>
 <a:theme xmlns:a="http://schemas.openxmlformats.org/drawingml/2006/main" name="Kantoorthema">
   <a:themeElements>

</xml_diff>